<commit_message>
Added PlantingEstablish to age only succession to apply restriction that establishment prob > 0 for successful planting.  Added doc for v4, but needs additional updates for other changes (dynamic input table).  Updated Model Description to better reflect reproduction/establishment rules by various methods.
git-svn-id: http://Marc-PC/svn/Full@589 85f15e0e-5137-b144-a863-98bd542365a3
</commit_message>
<xml_diff>
--- a/trunk/core-install-library/trunk/docs/LANDIS-II Model v6.0 Description.docx
+++ b/trunk/core-install-library/trunk/docs/LANDIS-II Model v6.0 Description.docx
@@ -1,6 +1,6 @@
 
 <file path=word/document.xml><?xml version="1.0" encoding="utf-8"?>
-<w:document xmlns:ve="http://schemas.openxmlformats.org/markup-compatibility/2006" xmlns:o="urn:schemas-microsoft-com:office:office" xmlns:r="http://schemas.openxmlformats.org/officeDocument/2006/relationships" xmlns:m="http://schemas.openxmlformats.org/officeDocument/2006/math" xmlns:v="urn:schemas-microsoft-com:vml" xmlns:wp="http://schemas.openxmlformats.org/drawingml/2006/wordprocessingDrawing" xmlns:w10="urn:schemas-microsoft-com:office:word" xmlns:w="http://schemas.openxmlformats.org/wordprocessingml/2006/main" xmlns:wne="http://schemas.microsoft.com/office/word/2006/wordml">
+<w:document xmlns:wpc="http://schemas.microsoft.com/office/word/2010/wordprocessingCanvas" xmlns:mc="http://schemas.openxmlformats.org/markup-compatibility/2006" xmlns:o="urn:schemas-microsoft-com:office:office" xmlns:r="http://schemas.openxmlformats.org/officeDocument/2006/relationships" xmlns:m="http://schemas.openxmlformats.org/officeDocument/2006/math" xmlns:v="urn:schemas-microsoft-com:vml" xmlns:wp14="http://schemas.microsoft.com/office/word/2010/wordprocessingDrawing" xmlns:wp="http://schemas.openxmlformats.org/drawingml/2006/wordprocessingDrawing" xmlns:w10="urn:schemas-microsoft-com:office:word" xmlns:w="http://schemas.openxmlformats.org/wordprocessingml/2006/main" xmlns:w14="http://schemas.microsoft.com/office/word/2010/wordml" xmlns:wpg="http://schemas.microsoft.com/office/word/2010/wordprocessingGroup" xmlns:wpi="http://schemas.microsoft.com/office/word/2010/wordprocessingInk" xmlns:wne="http://schemas.microsoft.com/office/word/2006/wordml" xmlns:wps="http://schemas.microsoft.com/office/word/2010/wordprocessingShape" mc:Ignorable="w14 wp14">
   <w:body>
     <w:p>
       <w:pPr>
@@ -83,16 +83,31 @@
           <w:szCs w:val="40"/>
         </w:rPr>
       </w:pPr>
-      <w:fldSimple w:instr=" DOCPROPERTY  &quot;Title Line 1&quot;  \* MERGEFORMAT ">
-        <w:r>
-          <w:rPr>
-            <w:rFonts w:ascii="Verdana" w:hAnsi="Verdana" w:cs="Verdana"/>
-            <w:sz w:val="40"/>
-            <w:szCs w:val="40"/>
-          </w:rPr>
-          <w:t>LANDIS-II Model v6.0</w:t>
-        </w:r>
-      </w:fldSimple>
+      <w:r>
+        <w:fldChar w:fldCharType="begin"/>
+      </w:r>
+      <w:r>
+        <w:instrText xml:space="preserve"> DOCPROPERTY  "Title Line 1"  \* MERGEFORMAT </w:instrText>
+      </w:r>
+      <w:r>
+        <w:fldChar w:fldCharType="separate"/>
+      </w:r>
+      <w:r>
+        <w:rPr>
+          <w:rFonts w:ascii="Verdana" w:hAnsi="Verdana" w:cs="Verdana"/>
+          <w:sz w:val="40"/>
+          <w:szCs w:val="40"/>
+        </w:rPr>
+        <w:t>LANDIS-II Model v6.0</w:t>
+      </w:r>
+      <w:r>
+        <w:rPr>
+          <w:rFonts w:ascii="Verdana" w:hAnsi="Verdana" w:cs="Verdana"/>
+          <w:sz w:val="40"/>
+          <w:szCs w:val="40"/>
+        </w:rPr>
+        <w:fldChar w:fldCharType="end"/>
+      </w:r>
     </w:p>
     <w:p>
       <w:pPr>
@@ -103,16 +118,31 @@
           <w:szCs w:val="40"/>
         </w:rPr>
       </w:pPr>
-      <w:fldSimple w:instr=" DOCPROPERTY  &quot;Title Line 2&quot;  \* MERGEFORMAT ">
-        <w:r>
-          <w:rPr>
-            <w:rFonts w:ascii="Verdana" w:hAnsi="Verdana" w:cs="Verdana"/>
-            <w:sz w:val="40"/>
-            <w:szCs w:val="40"/>
-          </w:rPr>
-          <w:t>Conceptual Description</w:t>
-        </w:r>
-      </w:fldSimple>
+      <w:r>
+        <w:fldChar w:fldCharType="begin"/>
+      </w:r>
+      <w:r>
+        <w:instrText xml:space="preserve"> DOCPROPERTY  "Title Line 2"  \* MERGEFORMAT </w:instrText>
+      </w:r>
+      <w:r>
+        <w:fldChar w:fldCharType="separate"/>
+      </w:r>
+      <w:r>
+        <w:rPr>
+          <w:rFonts w:ascii="Verdana" w:hAnsi="Verdana" w:cs="Verdana"/>
+          <w:sz w:val="40"/>
+          <w:szCs w:val="40"/>
+        </w:rPr>
+        <w:t>Conceptual Description</w:t>
+      </w:r>
+      <w:r>
+        <w:rPr>
+          <w:rFonts w:ascii="Verdana" w:hAnsi="Verdana" w:cs="Verdana"/>
+          <w:sz w:val="40"/>
+          <w:szCs w:val="40"/>
+        </w:rPr>
+        <w:fldChar w:fldCharType="end"/>
+      </w:r>
     </w:p>
     <w:p>
       <w:r>
@@ -195,14 +225,29 @@
       <w:r>
         <w:t xml:space="preserve">Last Revised:  </w:t>
       </w:r>
-      <w:fldSimple w:instr=" SAVEDATE \@ &quot;MMMM d, yyyy&quot; \* MERGEFORMAT ">
-        <w:r>
-          <w:rPr>
-            <w:noProof/>
-          </w:rPr>
-          <w:t>February 10, 2011</w:t>
-        </w:r>
-      </w:fldSimple>
+      <w:r>
+        <w:fldChar w:fldCharType="begin"/>
+      </w:r>
+      <w:r>
+        <w:instrText xml:space="preserve"> SAVEDATE \@ "MMMM d, yyyy" \* MERGEFORMAT </w:instrText>
+      </w:r>
+      <w:r>
+        <w:fldChar w:fldCharType="separate"/>
+      </w:r>
+      <w:r>
+        <w:rPr>
+          <w:noProof/>
+        </w:rPr>
+        <w:t>April 20, 2012</w:t>
+      </w:r>
+      <w:r>
+        <w:rPr>
+          <w:noProof/>
+        </w:rPr>
+        <w:fldChar w:fldCharType="end"/>
+      </w:r>
+      <w:bookmarkStart w:id="0" w:name="_GoBack"/>
+      <w:bookmarkEnd w:id="0"/>
     </w:p>
     <w:p>
       <w:pPr>
@@ -234,7 +279,7 @@
           <w:iCs/>
         </w:rPr>
         <w:sectPr>
-          <w:headerReference w:type="default" r:id="rId7"/>
+          <w:headerReference w:type="default" r:id="rId8"/>
           <w:pgSz w:w="12240" w:h="15840" w:code="1"/>
           <w:pgMar w:top="1627" w:right="1627" w:bottom="2707" w:left="1627" w:header="935" w:footer="720" w:gutter="0"/>
           <w:cols w:space="720"/>
@@ -3483,12 +3528,12 @@
       <w:pPr>
         <w:pStyle w:val="Heading1"/>
       </w:pPr>
-      <w:bookmarkStart w:id="0" w:name="_Toc285123625"/>
+      <w:bookmarkStart w:id="1" w:name="_Toc285123625"/>
       <w:r>
         <w:lastRenderedPageBreak/>
         <w:t>Introduction</w:t>
       </w:r>
-      <w:bookmarkEnd w:id="0"/>
+      <w:bookmarkEnd w:id="1"/>
     </w:p>
     <w:p>
       <w:pPr>
@@ -3553,21 +3598,21 @@
       <w:pPr>
         <w:pStyle w:val="Heading2"/>
       </w:pPr>
-      <w:bookmarkStart w:id="1" w:name="_Toc285123626"/>
+      <w:bookmarkStart w:id="2" w:name="_Toc285123626"/>
       <w:r>
         <w:t>Notation</w:t>
       </w:r>
-      <w:bookmarkEnd w:id="1"/>
+      <w:bookmarkEnd w:id="2"/>
     </w:p>
     <w:p>
       <w:pPr>
         <w:pStyle w:val="Heading3"/>
       </w:pPr>
-      <w:bookmarkStart w:id="2" w:name="_Toc285123627"/>
+      <w:bookmarkStart w:id="3" w:name="_Toc285123627"/>
       <w:r>
         <w:t>Random Numbers</w:t>
       </w:r>
-      <w:bookmarkEnd w:id="2"/>
+      <w:bookmarkEnd w:id="3"/>
     </w:p>
     <w:p>
       <w:pPr>
@@ -3695,12 +3740,12 @@
       <w:pPr>
         <w:pStyle w:val="Heading2"/>
       </w:pPr>
-      <w:bookmarkStart w:id="3" w:name="_Toc285123628"/>
+      <w:bookmarkStart w:id="4" w:name="_Toc285123628"/>
       <w:r>
         <w:lastRenderedPageBreak/>
         <w:t>References</w:t>
       </w:r>
-      <w:bookmarkEnd w:id="3"/>
+      <w:bookmarkEnd w:id="4"/>
     </w:p>
     <w:p>
       <w:pPr>
@@ -3894,13 +3939,13 @@
       <w:pPr>
         <w:pStyle w:val="Heading2"/>
       </w:pPr>
-      <w:bookmarkStart w:id="4" w:name="_Toc113769710"/>
-      <w:bookmarkStart w:id="5" w:name="_Toc285123629"/>
+      <w:bookmarkStart w:id="5" w:name="_Toc113769710"/>
+      <w:bookmarkStart w:id="6" w:name="_Toc285123629"/>
       <w:r>
         <w:t>Acknowledgements</w:t>
       </w:r>
-      <w:bookmarkEnd w:id="4"/>
       <w:bookmarkEnd w:id="5"/>
+      <w:bookmarkEnd w:id="6"/>
     </w:p>
     <w:p>
       <w:pPr>
@@ -3939,14 +3984,14 @@
       <w:pPr>
         <w:pStyle w:val="Heading1"/>
       </w:pPr>
-      <w:bookmarkStart w:id="6" w:name="_Toc75951509"/>
-      <w:bookmarkStart w:id="7" w:name="_Toc285123630"/>
+      <w:bookmarkStart w:id="7" w:name="_Toc75951509"/>
+      <w:bookmarkStart w:id="8" w:name="_Toc285123630"/>
       <w:r>
         <w:lastRenderedPageBreak/>
         <w:t>Overview</w:t>
       </w:r>
-      <w:bookmarkEnd w:id="6"/>
       <w:bookmarkEnd w:id="7"/>
+      <w:bookmarkEnd w:id="8"/>
     </w:p>
     <w:p>
       <w:pPr>
@@ -4368,11 +4413,11 @@
                         <w:noProof/>
                       </w:rPr>
                     </w:pPr>
-                    <w:bookmarkStart w:id="8" w:name="_Ref75346651"/>
+                    <w:bookmarkStart w:id="9" w:name="_Ref75346651"/>
                     <w:r>
                       <w:t>Figure 1</w:t>
                     </w:r>
-                    <w:bookmarkEnd w:id="8"/>
+                    <w:bookmarkEnd w:id="9"/>
                     <w:r>
                       <w:t xml:space="preserve"> – Ecological processes modify landscape.</w:t>
                     </w:r>
@@ -4392,13 +4437,13 @@
       <w:pPr>
         <w:pStyle w:val="Heading2"/>
       </w:pPr>
-      <w:bookmarkStart w:id="9" w:name="_Toc75951510"/>
-      <w:bookmarkStart w:id="10" w:name="_Toc285123631"/>
+      <w:bookmarkStart w:id="10" w:name="_Toc75951510"/>
+      <w:bookmarkStart w:id="11" w:name="_Toc285123631"/>
       <w:r>
         <w:t>Process Time Steps</w:t>
       </w:r>
-      <w:bookmarkEnd w:id="9"/>
       <w:bookmarkEnd w:id="10"/>
+      <w:bookmarkEnd w:id="11"/>
     </w:p>
     <w:p>
       <w:pPr>
@@ -4412,14 +4457,14 @@
       <w:pPr>
         <w:pStyle w:val="Heading1"/>
       </w:pPr>
-      <w:bookmarkStart w:id="11" w:name="_Toc75951511"/>
-      <w:bookmarkStart w:id="12" w:name="_Toc285123632"/>
+      <w:bookmarkStart w:id="12" w:name="_Toc75951511"/>
+      <w:bookmarkStart w:id="13" w:name="_Toc285123632"/>
       <w:r>
         <w:lastRenderedPageBreak/>
         <w:t>Landscape</w:t>
       </w:r>
-      <w:bookmarkEnd w:id="11"/>
       <w:bookmarkEnd w:id="12"/>
+      <w:bookmarkEnd w:id="13"/>
     </w:p>
     <w:p>
       <w:pPr>
@@ -5178,7 +5223,7 @@
                   <v:stroke dashstyle="dashDot"/>
                 </v:line>
               </v:group>
-              <v:shape id="_x0000_s1268" type="#_x0000_t202" style="position:absolute;left:7027;top:3787;width:539;height:540" o:regroupid="10">
+              <v:shape id="_x0000_s1268" type="#_x0000_t202" style="position:absolute;left:7027;top:3787;width:539;height:540">
                 <v:textbox style="mso-next-textbox:#_x0000_s1268" inset="0,6.48pt,0">
                   <w:txbxContent>
                     <w:p>
@@ -5212,7 +5257,7 @@
                   </w:txbxContent>
                 </v:textbox>
               </v:shape>
-              <v:shape id="_x0000_s1269" type="#_x0000_t202" style="position:absolute;left:7027;top:4327;width:539;height:540" o:regroupid="10">
+              <v:shape id="_x0000_s1269" type="#_x0000_t202" style="position:absolute;left:7027;top:4327;width:539;height:540">
                 <v:textbox style="mso-next-textbox:#_x0000_s1269" inset="0,6.48pt,0">
                   <w:txbxContent>
                     <w:p>
@@ -5246,7 +5291,7 @@
                   </w:txbxContent>
                 </v:textbox>
               </v:shape>
-              <v:shape id="_x0000_s1270" type="#_x0000_t202" style="position:absolute;left:7027;top:4867;width:539;height:539" o:regroupid="10">
+              <v:shape id="_x0000_s1270" type="#_x0000_t202" style="position:absolute;left:7027;top:4867;width:539;height:539">
                 <v:textbox style="mso-next-textbox:#_x0000_s1270" inset="0,6.48pt,0">
                   <w:txbxContent>
                     <w:p>
@@ -5280,7 +5325,7 @@
                   </w:txbxContent>
                 </v:textbox>
               </v:shape>
-              <v:shape id="_x0000_s1271" type="#_x0000_t202" style="position:absolute;left:7027;top:6126;width:539;height:542" o:regroupid="10">
+              <v:shape id="_x0000_s1271" type="#_x0000_t202" style="position:absolute;left:7027;top:6126;width:539;height:542">
                 <v:textbox style="mso-next-textbox:#_x0000_s1271" inset="0,6.48pt,0">
                   <w:txbxContent>
                     <w:p>
@@ -5316,7 +5361,7 @@
                   </w:txbxContent>
                 </v:textbox>
               </v:shape>
-              <v:shape id="_x0000_s1272" type="#_x0000_t202" style="position:absolute;left:7027;top:7567;width:539;height:540" o:regroupid="10">
+              <v:shape id="_x0000_s1272" type="#_x0000_t202" style="position:absolute;left:7027;top:7567;width:539;height:540">
                 <v:textbox style="mso-next-textbox:#_x0000_s1272" inset="0,6.48pt,0">
                   <w:txbxContent>
                     <w:p>
@@ -5350,10 +5395,10 @@
                   </w:txbxContent>
                 </v:textbox>
               </v:shape>
-              <v:line id="_x0000_s1273" style="position:absolute;flip:x" from="7027,5407" to="7029,6124" o:regroupid="10">
+              <v:line id="_x0000_s1273" style="position:absolute;flip:x" from="7027,5407" to="7029,6124">
                 <v:stroke dashstyle="dashDot"/>
               </v:line>
-              <v:line id="_x0000_s1274" style="position:absolute;flip:x" from="7027,6667" to="7029,7567" o:regroupid="10">
+              <v:line id="_x0000_s1274" style="position:absolute;flip:x" from="7027,6667" to="7029,7567">
                 <v:stroke dashstyle="dashDot"/>
               </v:line>
               <v:line id="_x0000_s1275" style="position:absolute" from="6127,7567" to="7034,7568">
@@ -5414,11 +5459,11 @@
                     <w:pPr>
                       <w:pStyle w:val="figurecaption"/>
                     </w:pPr>
-                    <w:bookmarkStart w:id="13" w:name="_Ref75415566"/>
+                    <w:bookmarkStart w:id="14" w:name="_Ref75415566"/>
                     <w:r>
                       <w:t xml:space="preserve">Figure </w:t>
                     </w:r>
-                    <w:bookmarkEnd w:id="13"/>
+                    <w:bookmarkEnd w:id="14"/>
                     <w:r>
                       <w:t>2 – Sites and their locations on the landscape grid.</w:t>
                     </w:r>
@@ -5438,13 +5483,13 @@
       <w:pPr>
         <w:pStyle w:val="Heading2"/>
       </w:pPr>
-      <w:bookmarkStart w:id="14" w:name="_Toc75951512"/>
-      <w:bookmarkStart w:id="15" w:name="_Toc285123633"/>
+      <w:bookmarkStart w:id="15" w:name="_Toc75951512"/>
+      <w:bookmarkStart w:id="16" w:name="_Toc285123633"/>
       <w:r>
         <w:t>Region of Interest</w:t>
       </w:r>
-      <w:bookmarkEnd w:id="14"/>
       <w:bookmarkEnd w:id="15"/>
+      <w:bookmarkEnd w:id="16"/>
     </w:p>
     <w:p>
       <w:pPr>
@@ -6302,11 +6347,11 @@
                         <w:noProof/>
                       </w:rPr>
                     </w:pPr>
-                    <w:bookmarkStart w:id="16" w:name="_Ref75417370"/>
+                    <w:bookmarkStart w:id="17" w:name="_Ref75417370"/>
                     <w:r>
                       <w:t>Figure 3</w:t>
                     </w:r>
-                    <w:bookmarkEnd w:id="16"/>
+                    <w:bookmarkEnd w:id="17"/>
                     <w:r>
                       <w:t xml:space="preserve"> – Region of interest on a landscape.</w:t>
                     </w:r>
@@ -6323,13 +6368,13 @@
       <w:pPr>
         <w:pStyle w:val="Heading2"/>
       </w:pPr>
-      <w:bookmarkStart w:id="17" w:name="_Toc75951513"/>
-      <w:bookmarkStart w:id="18" w:name="_Toc285123634"/>
+      <w:bookmarkStart w:id="18" w:name="_Toc75951513"/>
+      <w:bookmarkStart w:id="19" w:name="_Toc285123634"/>
       <w:r>
         <w:t>Forest Sites</w:t>
       </w:r>
-      <w:bookmarkEnd w:id="17"/>
       <w:bookmarkEnd w:id="18"/>
+      <w:bookmarkEnd w:id="19"/>
     </w:p>
     <w:p>
       <w:pPr>
@@ -6353,15 +6398,15 @@
       <w:pPr>
         <w:pStyle w:val="Heading3"/>
       </w:pPr>
-      <w:bookmarkStart w:id="19" w:name="_Ref75942678"/>
-      <w:bookmarkStart w:id="20" w:name="_Toc75951514"/>
-      <w:bookmarkStart w:id="21" w:name="_Ref75570557"/>
+      <w:bookmarkStart w:id="20" w:name="_Ref75942678"/>
+      <w:bookmarkStart w:id="21" w:name="_Toc75951514"/>
       <w:bookmarkStart w:id="22" w:name="_Toc285123635"/>
+      <w:bookmarkStart w:id="23" w:name="_Ref75570557"/>
       <w:r>
         <w:t>Tree Species – Parameters</w:t>
       </w:r>
-      <w:bookmarkEnd w:id="19"/>
       <w:bookmarkEnd w:id="20"/>
+      <w:bookmarkEnd w:id="21"/>
       <w:bookmarkEnd w:id="22"/>
     </w:p>
     <w:p>
@@ -6420,19 +6465,32 @@
       <w:pPr>
         <w:pStyle w:val="tablecaption"/>
       </w:pPr>
-      <w:bookmarkStart w:id="23" w:name="_Ref75429593"/>
+      <w:bookmarkStart w:id="24" w:name="_Ref75429593"/>
       <w:r>
         <w:t xml:space="preserve">Table </w:t>
       </w:r>
-      <w:fldSimple w:instr=" SEQ Table \* ARABIC ">
-        <w:r>
-          <w:rPr>
-            <w:noProof/>
-          </w:rPr>
-          <w:t>1</w:t>
-        </w:r>
-      </w:fldSimple>
-      <w:bookmarkEnd w:id="23"/>
+      <w:r>
+        <w:fldChar w:fldCharType="begin"/>
+      </w:r>
+      <w:r>
+        <w:instrText xml:space="preserve"> SEQ Table \* ARABIC </w:instrText>
+      </w:r>
+      <w:r>
+        <w:fldChar w:fldCharType="separate"/>
+      </w:r>
+      <w:r>
+        <w:rPr>
+          <w:noProof/>
+        </w:rPr>
+        <w:t>1</w:t>
+      </w:r>
+      <w:r>
+        <w:rPr>
+          <w:noProof/>
+        </w:rPr>
+        <w:fldChar w:fldCharType="end"/>
+      </w:r>
+      <w:bookmarkEnd w:id="24"/>
       <w:r>
         <w:t xml:space="preserve"> – Parameters for Tree Species</w:t>
       </w:r>
@@ -6445,7 +6503,7 @@
           <w:left w:w="115" w:type="dxa"/>
           <w:right w:w="115" w:type="dxa"/>
         </w:tblCellMar>
-        <w:tblLook w:val="0000"/>
+        <w:tblLook w:val="0000" w:firstRow="0" w:lastRow="0" w:firstColumn="0" w:lastColumn="0" w:noHBand="0" w:noVBand="0"/>
       </w:tblPr>
       <w:tblGrid>
         <w:gridCol w:w="3575"/>
@@ -7079,16 +7137,16 @@
       <w:pPr>
         <w:pStyle w:val="Heading3"/>
       </w:pPr>
-      <w:bookmarkStart w:id="24" w:name="_Ref75930146"/>
-      <w:bookmarkStart w:id="25" w:name="_Toc75951515"/>
-      <w:bookmarkStart w:id="26" w:name="_Toc285123636"/>
+      <w:bookmarkStart w:id="25" w:name="_Ref75930146"/>
+      <w:bookmarkStart w:id="26" w:name="_Toc75951515"/>
+      <w:bookmarkStart w:id="27" w:name="_Toc285123636"/>
       <w:r>
         <w:t>Tree species – Cohorts</w:t>
       </w:r>
-      <w:bookmarkEnd w:id="21"/>
-      <w:bookmarkEnd w:id="24"/>
+      <w:bookmarkEnd w:id="23"/>
       <w:bookmarkEnd w:id="25"/>
       <w:bookmarkEnd w:id="26"/>
+      <w:bookmarkEnd w:id="27"/>
     </w:p>
     <w:p>
       <w:pPr>
@@ -7156,18 +7214,28 @@
         </w:rPr>
         <w:t xml:space="preserve">Succession </w:t>
       </w:r>
-      <w:fldSimple w:instr=" REF _Ref75418513 \h  \* MERGEFORMAT ">
-        <w:r>
-          <w:rPr>
-            <w:i/>
-            <w:iCs/>
-          </w:rPr>
-          <w:t>Time</w:t>
-        </w:r>
-        <w:r>
-          <w:t xml:space="preserve"> Step</w:t>
-        </w:r>
-      </w:fldSimple>
+      <w:r>
+        <w:fldChar w:fldCharType="begin"/>
+      </w:r>
+      <w:r>
+        <w:instrText xml:space="preserve"> REF _Ref75418513 \h  \* MERGEFORMAT </w:instrText>
+      </w:r>
+      <w:r>
+        <w:fldChar w:fldCharType="separate"/>
+      </w:r>
+      <w:r>
+        <w:rPr>
+          <w:i/>
+          <w:iCs/>
+        </w:rPr>
+        <w:t>Time</w:t>
+      </w:r>
+      <w:r>
+        <w:t xml:space="preserve"> Step</w:t>
+      </w:r>
+      <w:r>
+        <w:fldChar w:fldCharType="end"/>
+      </w:r>
       <w:r>
         <w:t>).  For example, if ∆</w:t>
       </w:r>
@@ -7701,11 +7769,11 @@
                         <w:szCs w:val="16"/>
                       </w:rPr>
                     </w:pPr>
-                    <w:bookmarkStart w:id="27" w:name="_Ref75420222"/>
+                    <w:bookmarkStart w:id="28" w:name="_Ref75420222"/>
                     <w:r>
                       <w:t>Figure 4</w:t>
                     </w:r>
-                    <w:bookmarkEnd w:id="27"/>
+                    <w:bookmarkEnd w:id="28"/>
                     <w:r>
                       <w:t xml:space="preserve"> – Example of a set of cohorts for a set (based on Table 1 in He1999).</w:t>
                     </w:r>
@@ -7722,15 +7790,15 @@
       <w:pPr>
         <w:pStyle w:val="Heading3"/>
       </w:pPr>
-      <w:bookmarkStart w:id="28" w:name="_Ref75570759"/>
-      <w:bookmarkStart w:id="29" w:name="_Toc75951516"/>
-      <w:bookmarkStart w:id="30" w:name="_Toc285123637"/>
+      <w:bookmarkStart w:id="29" w:name="_Ref75570759"/>
+      <w:bookmarkStart w:id="30" w:name="_Toc75951516"/>
+      <w:bookmarkStart w:id="31" w:name="_Toc285123637"/>
       <w:r>
         <w:t>Shade</w:t>
       </w:r>
-      <w:bookmarkEnd w:id="28"/>
       <w:bookmarkEnd w:id="29"/>
       <w:bookmarkEnd w:id="30"/>
+      <w:bookmarkEnd w:id="31"/>
     </w:p>
     <w:p>
       <w:pPr>
@@ -7788,13 +7856,13 @@
       <w:pPr>
         <w:pStyle w:val="Heading2"/>
       </w:pPr>
-      <w:bookmarkStart w:id="31" w:name="_Toc75951517"/>
-      <w:bookmarkStart w:id="32" w:name="_Toc285123638"/>
+      <w:bookmarkStart w:id="32" w:name="_Toc75951517"/>
+      <w:bookmarkStart w:id="33" w:name="_Toc285123638"/>
       <w:r>
         <w:t>Landscape Initialization</w:t>
       </w:r>
-      <w:bookmarkEnd w:id="31"/>
       <w:bookmarkEnd w:id="32"/>
+      <w:bookmarkEnd w:id="33"/>
     </w:p>
     <w:p>
       <w:pPr>
@@ -11281,7 +11349,7 @@
                   <w:p>
                     <w:pPr>
                       <w:numPr>
-                        <w:ins w:id="33" w:author="Unknown" w:date="2004-05-25T21:24:00Z"/>
+                        <w:ins w:id="34" w:author="Unknown" w:date="2004-05-25T21:24:00Z"/>
                       </w:numPr>
                       <w:rPr>
                         <w:rFonts w:ascii="Arial" w:hAnsi="Arial" w:cs="Arial"/>
@@ -11304,11 +11372,11 @@
                         <w:noProof/>
                       </w:rPr>
                     </w:pPr>
-                    <w:bookmarkStart w:id="34" w:name="_Ref75516403"/>
+                    <w:bookmarkStart w:id="35" w:name="_Ref75516403"/>
                     <w:r>
                       <w:t>Figure 5</w:t>
                     </w:r>
-                    <w:bookmarkEnd w:id="34"/>
+                    <w:bookmarkEnd w:id="35"/>
                     <w:r>
                       <w:t xml:space="preserve"> – Example of a site initialization map.</w:t>
                     </w:r>
@@ -11325,13 +11393,13 @@
       <w:pPr>
         <w:pStyle w:val="Heading2"/>
       </w:pPr>
-      <w:bookmarkStart w:id="35" w:name="_Toc75951518"/>
-      <w:bookmarkStart w:id="36" w:name="_Toc285123639"/>
+      <w:bookmarkStart w:id="36" w:name="_Toc75951518"/>
+      <w:bookmarkStart w:id="37" w:name="_Toc285123639"/>
       <w:r>
         <w:t>Land Types</w:t>
       </w:r>
-      <w:bookmarkEnd w:id="35"/>
       <w:bookmarkEnd w:id="36"/>
+      <w:bookmarkEnd w:id="37"/>
     </w:p>
     <w:p>
       <w:pPr>
@@ -11399,24 +11467,37 @@
       <w:pPr>
         <w:pStyle w:val="tablecaption"/>
       </w:pPr>
-      <w:bookmarkStart w:id="37" w:name="_Ref75498758"/>
-      <w:bookmarkStart w:id="38" w:name="_Ref75498752"/>
+      <w:bookmarkStart w:id="38" w:name="_Ref75498758"/>
+      <w:bookmarkStart w:id="39" w:name="_Ref75498752"/>
       <w:r>
         <w:t xml:space="preserve">Table </w:t>
       </w:r>
-      <w:fldSimple w:instr=" SEQ Table \* ARABIC ">
-        <w:r>
-          <w:rPr>
-            <w:noProof/>
-          </w:rPr>
-          <w:t>2</w:t>
-        </w:r>
-      </w:fldSimple>
-      <w:bookmarkEnd w:id="37"/>
+      <w:r>
+        <w:fldChar w:fldCharType="begin"/>
+      </w:r>
+      <w:r>
+        <w:instrText xml:space="preserve"> SEQ Table \* ARABIC </w:instrText>
+      </w:r>
+      <w:r>
+        <w:fldChar w:fldCharType="separate"/>
+      </w:r>
+      <w:r>
+        <w:rPr>
+          <w:noProof/>
+        </w:rPr>
+        <w:t>2</w:t>
+      </w:r>
+      <w:r>
+        <w:rPr>
+          <w:noProof/>
+        </w:rPr>
+        <w:fldChar w:fldCharType="end"/>
+      </w:r>
+      <w:bookmarkEnd w:id="38"/>
       <w:r>
         <w:t xml:space="preserve"> – Parameters for Land Types (Ecoregions)</w:t>
       </w:r>
-      <w:bookmarkEnd w:id="38"/>
+      <w:bookmarkEnd w:id="39"/>
     </w:p>
     <w:tbl>
       <w:tblPr>
@@ -11427,7 +11508,7 @@
           <w:left w:w="115" w:type="dxa"/>
           <w:right w:w="115" w:type="dxa"/>
         </w:tblCellMar>
-        <w:tblLook w:val="0000"/>
+        <w:tblLook w:val="0000" w:firstRow="0" w:lastRow="0" w:firstColumn="0" w:lastColumn="0" w:noHBand="0" w:noVBand="0"/>
       </w:tblPr>
       <w:tblGrid>
         <w:gridCol w:w="3575"/>
@@ -11651,34 +11732,34 @@
       <w:pPr>
         <w:pStyle w:val="Heading1"/>
       </w:pPr>
-      <w:bookmarkStart w:id="39" w:name="_Toc75951520"/>
-      <w:bookmarkStart w:id="40" w:name="_Toc285123640"/>
+      <w:bookmarkStart w:id="40" w:name="_Toc75951520"/>
+      <w:bookmarkStart w:id="41" w:name="_Toc285123640"/>
       <w:r>
         <w:lastRenderedPageBreak/>
         <w:t>Succession</w:t>
       </w:r>
-      <w:bookmarkEnd w:id="39"/>
       <w:bookmarkEnd w:id="40"/>
+      <w:bookmarkEnd w:id="41"/>
     </w:p>
     <w:p>
       <w:pPr>
         <w:pStyle w:val="Heading2"/>
       </w:pPr>
-      <w:bookmarkStart w:id="41" w:name="_Ref75418513"/>
-      <w:bookmarkStart w:id="42" w:name="_Toc75951521"/>
-      <w:bookmarkStart w:id="43" w:name="_Toc285123641"/>
+      <w:bookmarkStart w:id="42" w:name="_Ref75418513"/>
+      <w:bookmarkStart w:id="43" w:name="_Toc75951521"/>
+      <w:bookmarkStart w:id="44" w:name="_Toc285123641"/>
       <w:r>
         <w:t>Time Step</w:t>
       </w:r>
-      <w:bookmarkEnd w:id="41"/>
       <w:bookmarkEnd w:id="42"/>
       <w:bookmarkEnd w:id="43"/>
+      <w:bookmarkEnd w:id="44"/>
     </w:p>
     <w:p>
       <w:pPr>
         <w:pStyle w:val="textbody"/>
       </w:pPr>
-      <w:bookmarkStart w:id="44" w:name="_Ref75418489"/>
+      <w:bookmarkStart w:id="45" w:name="_Ref75418489"/>
       <w:r>
         <w:t>The succession time step, ∆</w:t>
       </w:r>
@@ -11714,19 +11795,19 @@
       <w:r>
         <w:t>).</w:t>
       </w:r>
-      <w:bookmarkEnd w:id="44"/>
+      <w:bookmarkEnd w:id="45"/>
     </w:p>
     <w:p>
       <w:pPr>
         <w:pStyle w:val="Heading2"/>
       </w:pPr>
-      <w:bookmarkStart w:id="45" w:name="_Toc75951522"/>
-      <w:bookmarkStart w:id="46" w:name="_Toc285123642"/>
+      <w:bookmarkStart w:id="46" w:name="_Toc75951522"/>
+      <w:bookmarkStart w:id="47" w:name="_Toc285123642"/>
       <w:r>
         <w:t>Stages</w:t>
       </w:r>
-      <w:bookmarkEnd w:id="45"/>
       <w:bookmarkEnd w:id="46"/>
+      <w:bookmarkEnd w:id="47"/>
     </w:p>
     <w:p>
       <w:pPr>
@@ -11868,13 +11949,13 @@
       <w:pPr>
         <w:pStyle w:val="Heading2"/>
       </w:pPr>
-      <w:bookmarkStart w:id="47" w:name="_Toc75951523"/>
-      <w:bookmarkStart w:id="48" w:name="_Ref75570747"/>
+      <w:bookmarkStart w:id="48" w:name="_Toc75951523"/>
       <w:bookmarkStart w:id="49" w:name="_Toc285123643"/>
+      <w:bookmarkStart w:id="50" w:name="_Ref75570747"/>
       <w:r>
         <w:t>Interaction with Other Processes</w:t>
       </w:r>
-      <w:bookmarkEnd w:id="47"/>
+      <w:bookmarkEnd w:id="48"/>
       <w:bookmarkEnd w:id="49"/>
     </w:p>
     <w:p>
@@ -11913,14 +11994,14 @@
       <w:pPr>
         <w:pStyle w:val="Heading2"/>
       </w:pPr>
-      <w:bookmarkStart w:id="50" w:name="_Toc75951524"/>
-      <w:bookmarkStart w:id="51" w:name="_Toc285123644"/>
+      <w:bookmarkStart w:id="51" w:name="_Toc75951524"/>
+      <w:bookmarkStart w:id="52" w:name="_Toc285123644"/>
       <w:r>
         <w:t>Cohort Ageing and Mortality</w:t>
       </w:r>
-      <w:bookmarkEnd w:id="48"/>
       <w:bookmarkEnd w:id="50"/>
       <w:bookmarkEnd w:id="51"/>
+      <w:bookmarkEnd w:id="52"/>
     </w:p>
     <w:p>
       <w:pPr>
@@ -11934,13 +12015,13 @@
       <w:pPr>
         <w:pStyle w:val="Heading3"/>
       </w:pPr>
-      <w:bookmarkStart w:id="52" w:name="_Toc75951525"/>
-      <w:bookmarkStart w:id="53" w:name="_Toc285123645"/>
+      <w:bookmarkStart w:id="53" w:name="_Toc75951525"/>
+      <w:bookmarkStart w:id="54" w:name="_Toc285123645"/>
       <w:r>
         <w:t>Ageing</w:t>
       </w:r>
-      <w:bookmarkEnd w:id="52"/>
       <w:bookmarkEnd w:id="53"/>
+      <w:bookmarkEnd w:id="54"/>
     </w:p>
     <w:p>
       <w:pPr>
@@ -12642,14 +12723,14 @@
       <w:pPr>
         <w:pStyle w:val="Heading3"/>
       </w:pPr>
-      <w:bookmarkStart w:id="54" w:name="_Toc75951526"/>
-      <w:bookmarkStart w:id="55" w:name="_Toc285123646"/>
+      <w:bookmarkStart w:id="55" w:name="_Toc75951526"/>
+      <w:bookmarkStart w:id="56" w:name="_Toc285123646"/>
       <w:r>
         <w:lastRenderedPageBreak/>
         <w:t>Mortality (Senescence)</w:t>
       </w:r>
-      <w:bookmarkEnd w:id="54"/>
       <w:bookmarkEnd w:id="55"/>
+      <w:bookmarkEnd w:id="56"/>
     </w:p>
     <w:p>
       <w:pPr>
@@ -12736,13 +12817,13 @@
       <w:pPr>
         <w:pStyle w:val="Heading2"/>
       </w:pPr>
-      <w:bookmarkStart w:id="56" w:name="_Toc75951527"/>
-      <w:bookmarkStart w:id="57" w:name="_Toc285123647"/>
+      <w:bookmarkStart w:id="57" w:name="_Toc75951527"/>
+      <w:bookmarkStart w:id="58" w:name="_Toc285123647"/>
       <w:r>
         <w:t>Cohort Reproduction</w:t>
       </w:r>
-      <w:bookmarkEnd w:id="56"/>
       <w:bookmarkEnd w:id="57"/>
+      <w:bookmarkEnd w:id="58"/>
     </w:p>
     <w:p>
       <w:pPr>
@@ -12805,20 +12886,20 @@
       <w:pPr>
         <w:pStyle w:val="Heading3"/>
       </w:pPr>
-      <w:bookmarkStart w:id="58" w:name="_Ref75501694"/>
-      <w:bookmarkStart w:id="59" w:name="_Ref75570762"/>
-      <w:bookmarkStart w:id="60" w:name="_Toc75951528"/>
-      <w:bookmarkStart w:id="61" w:name="_Toc285123648"/>
+      <w:bookmarkStart w:id="59" w:name="_Ref75501694"/>
+      <w:bookmarkStart w:id="60" w:name="_Ref75570762"/>
+      <w:bookmarkStart w:id="61" w:name="_Toc75951528"/>
+      <w:bookmarkStart w:id="62" w:name="_Toc285123648"/>
       <w:r>
         <w:t>Seed</w:t>
       </w:r>
-      <w:bookmarkEnd w:id="58"/>
+      <w:bookmarkEnd w:id="59"/>
       <w:r>
         <w:t>ing</w:t>
       </w:r>
-      <w:bookmarkEnd w:id="59"/>
       <w:bookmarkEnd w:id="60"/>
       <w:bookmarkEnd w:id="61"/>
+      <w:bookmarkEnd w:id="62"/>
     </w:p>
     <w:p>
       <w:pPr>
@@ -12871,15 +12952,25 @@
       <w:r>
         <w:t xml:space="preserve"> </w:t>
       </w:r>
-      <w:fldSimple w:instr=" REF _Ref108847782 \h  \* MERGEFORMAT ">
-        <w:r>
-          <w:rPr>
-            <w:i/>
-            <w:iCs/>
-          </w:rPr>
-          <w:t>Light Requirements</w:t>
-        </w:r>
-      </w:fldSimple>
+      <w:r>
+        <w:fldChar w:fldCharType="begin"/>
+      </w:r>
+      <w:r>
+        <w:instrText xml:space="preserve"> REF _Ref108847782 \h  \* MERGEFORMAT </w:instrText>
+      </w:r>
+      <w:r>
+        <w:fldChar w:fldCharType="separate"/>
+      </w:r>
+      <w:r>
+        <w:rPr>
+          <w:i/>
+          <w:iCs/>
+        </w:rPr>
+        <w:t>Light Requirements</w:t>
+      </w:r>
+      <w:r>
+        <w:fldChar w:fldCharType="end"/>
+      </w:r>
       <w:r>
         <w:t xml:space="preserve">) and establish itself on the site (section </w:t>
       </w:r>
@@ -12901,15 +12992,25 @@
       <w:r>
         <w:t xml:space="preserve"> </w:t>
       </w:r>
-      <w:fldSimple w:instr=" REF _Ref75518020 \h  \* MERGEFORMAT ">
-        <w:r>
-          <w:rPr>
-            <w:i/>
-            <w:iCs/>
-          </w:rPr>
-          <w:t>Establishment</w:t>
-        </w:r>
-      </w:fldSimple>
+      <w:r>
+        <w:fldChar w:fldCharType="begin"/>
+      </w:r>
+      <w:r>
+        <w:instrText xml:space="preserve"> REF _Ref75518020 \h  \* MERGEFORMAT </w:instrText>
+      </w:r>
+      <w:r>
+        <w:fldChar w:fldCharType="separate"/>
+      </w:r>
+      <w:r>
+        <w:rPr>
+          <w:i/>
+          <w:iCs/>
+        </w:rPr>
+        <w:t>Establishment</w:t>
+      </w:r>
+      <w:r>
+        <w:fldChar w:fldCharType="end"/>
+      </w:r>
       <w:r>
         <w:t>).  If so, seeding is attempted for the site.</w:t>
       </w:r>
@@ -13071,33 +13172,25 @@
         <w:t xml:space="preserve"> dispersal</w:t>
       </w:r>
       <w:r>
-        <w:t xml:space="preserve"> – every species can </w:t>
-      </w:r>
+        <w:t xml:space="preserve"> – every species can seed any forest site on the landscape; a species does not need to even be present in any neighboring site.</w:t>
+      </w:r>
+    </w:p>
+    <w:p>
+      <w:pPr>
+        <w:pStyle w:val="Heading3"/>
+      </w:pPr>
+      <w:bookmarkStart w:id="63" w:name="_Resprouting"/>
+      <w:bookmarkStart w:id="64" w:name="_Ref75501702"/>
+      <w:bookmarkStart w:id="65" w:name="_Toc75951529"/>
+      <w:bookmarkStart w:id="66" w:name="_Toc285123649"/>
+      <w:bookmarkEnd w:id="63"/>
       <w:proofErr w:type="spellStart"/>
       <w:r>
-        <w:t>seed</w:t>
-      </w:r>
-      <w:proofErr w:type="spellEnd"/>
-      <w:r>
-        <w:t xml:space="preserve"> any forest site on the landscape; a species does not need to even be present in any neighboring site.</w:t>
-      </w:r>
-    </w:p>
-    <w:p>
-      <w:pPr>
-        <w:pStyle w:val="Heading3"/>
-      </w:pPr>
-      <w:bookmarkStart w:id="62" w:name="_Resprouting"/>
-      <w:bookmarkStart w:id="63" w:name="_Ref75501702"/>
-      <w:bookmarkStart w:id="64" w:name="_Toc75951529"/>
-      <w:bookmarkStart w:id="65" w:name="_Toc285123649"/>
-      <w:bookmarkEnd w:id="62"/>
-      <w:proofErr w:type="spellStart"/>
-      <w:r>
         <w:t>Resprouting</w:t>
       </w:r>
-      <w:bookmarkEnd w:id="63"/>
       <w:bookmarkEnd w:id="64"/>
       <w:bookmarkEnd w:id="65"/>
+      <w:bookmarkEnd w:id="66"/>
       <w:proofErr w:type="spellEnd"/>
     </w:p>
     <w:p>
@@ -13167,15 +13260,25 @@
       <w:r>
         <w:t xml:space="preserve"> </w:t>
       </w:r>
-      <w:fldSimple w:instr=" REF _Ref75942678 \h  \* MERGEFORMAT ">
-        <w:r>
-          <w:rPr>
-            <w:i/>
-            <w:iCs/>
-          </w:rPr>
-          <w:t>Tree Species – Parameters</w:t>
-        </w:r>
-      </w:fldSimple>
+      <w:r>
+        <w:fldChar w:fldCharType="begin"/>
+      </w:r>
+      <w:r>
+        <w:instrText xml:space="preserve"> REF _Ref75942678 \h  \* MERGEFORMAT </w:instrText>
+      </w:r>
+      <w:r>
+        <w:fldChar w:fldCharType="separate"/>
+      </w:r>
+      <w:r>
+        <w:rPr>
+          <w:i/>
+          <w:iCs/>
+        </w:rPr>
+        <w:t>Tree Species – Parameters</w:t>
+      </w:r>
+      <w:r>
+        <w:fldChar w:fldCharType="end"/>
+      </w:r>
       <w:r>
         <w:t>).</w:t>
       </w:r>
@@ -13213,15 +13316,25 @@
       <w:r>
         <w:t xml:space="preserve"> </w:t>
       </w:r>
-      <w:fldSimple w:instr=" REF _Ref108847782 \h  \* MERGEFORMAT ">
-        <w:r>
-          <w:rPr>
-            <w:i/>
-            <w:iCs/>
-          </w:rPr>
-          <w:t>Light Requirements</w:t>
-        </w:r>
-      </w:fldSimple>
+      <w:r>
+        <w:fldChar w:fldCharType="begin"/>
+      </w:r>
+      <w:r>
+        <w:instrText xml:space="preserve"> REF _Ref108847782 \h  \* MERGEFORMAT </w:instrText>
+      </w:r>
+      <w:r>
+        <w:fldChar w:fldCharType="separate"/>
+      </w:r>
+      <w:r>
+        <w:rPr>
+          <w:i/>
+          <w:iCs/>
+        </w:rPr>
+        <w:t>Light Requirements</w:t>
+      </w:r>
+      <w:r>
+        <w:fldChar w:fldCharType="end"/>
+      </w:r>
       <w:r>
         <w:t>).</w:t>
       </w:r>
@@ -13267,15 +13380,25 @@
       <w:r>
         <w:t xml:space="preserve"> </w:t>
       </w:r>
-      <w:fldSimple w:instr=" REF _Ref75942678 \h  \* MERGEFORMAT ">
-        <w:r>
-          <w:rPr>
-            <w:i/>
-            <w:iCs/>
-          </w:rPr>
-          <w:t>Tree Species – Parameters</w:t>
-        </w:r>
-      </w:fldSimple>
+      <w:r>
+        <w:fldChar w:fldCharType="begin"/>
+      </w:r>
+      <w:r>
+        <w:instrText xml:space="preserve"> REF _Ref75942678 \h  \* MERGEFORMAT </w:instrText>
+      </w:r>
+      <w:r>
+        <w:fldChar w:fldCharType="separate"/>
+      </w:r>
+      <w:r>
+        <w:rPr>
+          <w:i/>
+          <w:iCs/>
+        </w:rPr>
+        <w:t>Tree Species – Parameters</w:t>
+      </w:r>
+      <w:r>
+        <w:fldChar w:fldCharType="end"/>
+      </w:r>
       <w:r>
         <w:t>) exceeds a uniform random number between 0 and 1.</w:t>
       </w:r>
@@ -13344,13 +13467,13 @@
       <w:pPr>
         <w:pStyle w:val="Heading3"/>
       </w:pPr>
-      <w:bookmarkStart w:id="66" w:name="_Toc75951530"/>
-      <w:bookmarkStart w:id="67" w:name="_Toc285123650"/>
+      <w:bookmarkStart w:id="67" w:name="_Toc75951530"/>
+      <w:bookmarkStart w:id="68" w:name="_Toc285123650"/>
       <w:r>
         <w:t>Planting</w:t>
       </w:r>
-      <w:bookmarkEnd w:id="66"/>
       <w:bookmarkEnd w:id="67"/>
+      <w:bookmarkEnd w:id="68"/>
     </w:p>
     <w:p>
       <w:pPr>
@@ -13372,9 +13495,9 @@
       <w:pPr>
         <w:pStyle w:val="Heading3"/>
       </w:pPr>
-      <w:bookmarkStart w:id="68" w:name="_Ref75517948"/>
-      <w:bookmarkStart w:id="69" w:name="_Toc75951531"/>
-      <w:bookmarkStart w:id="70" w:name="_Toc285123651"/>
+      <w:bookmarkStart w:id="69" w:name="_Toc285123651"/>
+      <w:bookmarkStart w:id="70" w:name="_Ref75517948"/>
+      <w:bookmarkStart w:id="71" w:name="_Toc75951531"/>
       <w:r>
         <w:t xml:space="preserve">Post-fire Regeneration (including </w:t>
       </w:r>
@@ -13386,107 +13509,107 @@
       <w:r>
         <w:t>)</w:t>
       </w:r>
+      <w:bookmarkEnd w:id="69"/>
+    </w:p>
+    <w:p>
+      <w:pPr>
+        <w:ind w:left="1122"/>
+      </w:pPr>
+      <w:r>
+        <w:t xml:space="preserve">Regeneration following a fire can take one of two forms:  </w:t>
+      </w:r>
+      <w:proofErr w:type="spellStart"/>
+      <w:r>
+        <w:t>resprouting</w:t>
+      </w:r>
+      <w:proofErr w:type="spellEnd"/>
+      <w:r>
+        <w:t xml:space="preserve"> or </w:t>
+      </w:r>
+      <w:proofErr w:type="spellStart"/>
+      <w:r>
+        <w:t>serotiny</w:t>
+      </w:r>
+      <w:proofErr w:type="spellEnd"/>
+      <w:r>
+        <w:t xml:space="preserve">.  If a species can </w:t>
+      </w:r>
+      <w:proofErr w:type="spellStart"/>
+      <w:r>
+        <w:t>resprout</w:t>
+      </w:r>
+      <w:proofErr w:type="spellEnd"/>
+      <w:r>
+        <w:t xml:space="preserve"> following a fire, it will follow the general rules for </w:t>
+      </w:r>
+      <w:proofErr w:type="spellStart"/>
+      <w:r>
+        <w:t>resprouting</w:t>
+      </w:r>
+      <w:proofErr w:type="spellEnd"/>
+      <w:r>
+        <w:t xml:space="preserve"> (section </w:t>
+      </w:r>
+      <w:r>
+        <w:fldChar w:fldCharType="begin"/>
+      </w:r>
+      <w:r>
+        <w:instrText xml:space="preserve"> REF _Ref75501702 \r \h </w:instrText>
+      </w:r>
+      <w:r>
+        <w:fldChar w:fldCharType="separate"/>
+      </w:r>
+      <w:r>
+        <w:t>4.5.2</w:t>
+      </w:r>
+      <w:r>
+        <w:fldChar w:fldCharType="end"/>
+      </w:r>
+      <w:r>
+        <w:t xml:space="preserve">).  If the species is </w:t>
+      </w:r>
+      <w:proofErr w:type="spellStart"/>
+      <w:r>
+        <w:t>serotinous</w:t>
+      </w:r>
+      <w:proofErr w:type="spellEnd"/>
+      <w:r>
+        <w:t xml:space="preserve"> (cones are opened by the heat of a fire), then the species will seed on site, following the general rules for seeding (section </w:t>
+      </w:r>
+      <w:r>
+        <w:fldChar w:fldCharType="begin"/>
+      </w:r>
+      <w:r>
+        <w:instrText xml:space="preserve"> REF _Ref75570762 \r \h </w:instrText>
+      </w:r>
+      <w:r>
+        <w:fldChar w:fldCharType="separate"/>
+      </w:r>
+      <w:r>
+        <w:t>4.5.1</w:t>
+      </w:r>
+      <w:r>
+        <w:fldChar w:fldCharType="end"/>
+      </w:r>
+      <w:r>
+        <w:t>).</w:t>
+      </w:r>
+    </w:p>
+    <w:p>
+      <w:pPr>
+        <w:pStyle w:val="Heading3"/>
+      </w:pPr>
+      <w:bookmarkStart w:id="72" w:name="_Ref108847754"/>
+      <w:bookmarkStart w:id="73" w:name="_Ref108847782"/>
+      <w:bookmarkStart w:id="74" w:name="_Toc285123652"/>
+      <w:r>
+        <w:t>Light Requirements</w:t>
+      </w:r>
       <w:bookmarkEnd w:id="70"/>
-    </w:p>
-    <w:p>
-      <w:pPr>
-        <w:ind w:left="1122"/>
-      </w:pPr>
-      <w:r>
-        <w:t xml:space="preserve">Regeneration following a fire can take one of two forms:  </w:t>
-      </w:r>
-      <w:proofErr w:type="spellStart"/>
-      <w:r>
-        <w:t>resprouting</w:t>
-      </w:r>
-      <w:proofErr w:type="spellEnd"/>
-      <w:r>
-        <w:t xml:space="preserve"> or </w:t>
-      </w:r>
-      <w:proofErr w:type="spellStart"/>
-      <w:r>
-        <w:t>serotiny</w:t>
-      </w:r>
-      <w:proofErr w:type="spellEnd"/>
-      <w:r>
-        <w:t xml:space="preserve">.  If a species can </w:t>
-      </w:r>
-      <w:proofErr w:type="spellStart"/>
-      <w:r>
-        <w:t>resprout</w:t>
-      </w:r>
-      <w:proofErr w:type="spellEnd"/>
-      <w:r>
-        <w:t xml:space="preserve"> following a fire, it will follow the general rules for </w:t>
-      </w:r>
-      <w:proofErr w:type="spellStart"/>
-      <w:r>
-        <w:t>resprouting</w:t>
-      </w:r>
-      <w:proofErr w:type="spellEnd"/>
-      <w:r>
-        <w:t xml:space="preserve"> (section </w:t>
-      </w:r>
-      <w:r>
-        <w:fldChar w:fldCharType="begin"/>
-      </w:r>
-      <w:r>
-        <w:instrText xml:space="preserve"> REF _Ref75501702 \r \h </w:instrText>
-      </w:r>
-      <w:r>
-        <w:fldChar w:fldCharType="separate"/>
-      </w:r>
-      <w:r>
-        <w:t>4.5.2</w:t>
-      </w:r>
-      <w:r>
-        <w:fldChar w:fldCharType="end"/>
-      </w:r>
-      <w:r>
-        <w:t xml:space="preserve">).  If the species is </w:t>
-      </w:r>
-      <w:proofErr w:type="spellStart"/>
-      <w:r>
-        <w:t>serotinous</w:t>
-      </w:r>
-      <w:proofErr w:type="spellEnd"/>
-      <w:r>
-        <w:t xml:space="preserve"> (cones are opened by the heat of a fire), then the species will seed on site, following the general rules for seeding (section </w:t>
-      </w:r>
-      <w:r>
-        <w:fldChar w:fldCharType="begin"/>
-      </w:r>
-      <w:r>
-        <w:instrText xml:space="preserve"> REF _Ref75570762 \r \h </w:instrText>
-      </w:r>
-      <w:r>
-        <w:fldChar w:fldCharType="separate"/>
-      </w:r>
-      <w:r>
-        <w:t>4.5.1</w:t>
-      </w:r>
-      <w:r>
-        <w:fldChar w:fldCharType="end"/>
-      </w:r>
-      <w:r>
-        <w:t>).</w:t>
-      </w:r>
-    </w:p>
-    <w:p>
-      <w:pPr>
-        <w:pStyle w:val="Heading3"/>
-      </w:pPr>
-      <w:bookmarkStart w:id="71" w:name="_Ref108847754"/>
-      <w:bookmarkStart w:id="72" w:name="_Ref108847782"/>
-      <w:bookmarkStart w:id="73" w:name="_Toc285123652"/>
-      <w:r>
-        <w:t>Light Requirements</w:t>
-      </w:r>
-      <w:bookmarkEnd w:id="68"/>
-      <w:bookmarkEnd w:id="69"/>
       <w:bookmarkEnd w:id="71"/>
       <w:bookmarkEnd w:id="72"/>
       <w:bookmarkEnd w:id="73"/>
+      <w:bookmarkEnd w:id="74"/>
     </w:p>
     <w:p>
       <w:pPr>
@@ -13517,7 +13640,7 @@
           <w:vertAlign w:val="subscript"/>
         </w:rPr>
       </w:pPr>
-      <w:bookmarkStart w:id="74" w:name="_Ref75501068"/>
+      <w:bookmarkStart w:id="75" w:name="_Ref75501068"/>
       <w:r>
         <w:rPr>
           <w:noProof/>
@@ -13547,7 +13670,7 @@
       <w:r>
         <w:t xml:space="preserve"> ≤ 4, and</w:t>
       </w:r>
-      <w:bookmarkEnd w:id="74"/>
+      <w:bookmarkEnd w:id="75"/>
       <w:r>
         <w:br/>
         <w:t>shade tolerance</w:t>
@@ -13651,22 +13774,36 @@
       <w:pPr>
         <w:pStyle w:val="Heading3"/>
       </w:pPr>
-      <w:bookmarkStart w:id="75" w:name="_Ref75518020"/>
-      <w:bookmarkStart w:id="76" w:name="_Toc75951532"/>
-      <w:bookmarkStart w:id="77" w:name="_Toc285123653"/>
+      <w:bookmarkStart w:id="76" w:name="_Ref75518020"/>
+      <w:bookmarkStart w:id="77" w:name="_Toc75951532"/>
+      <w:bookmarkStart w:id="78" w:name="_Toc285123653"/>
       <w:r>
         <w:t>Establishment</w:t>
       </w:r>
-      <w:bookmarkEnd w:id="75"/>
       <w:bookmarkEnd w:id="76"/>
       <w:bookmarkEnd w:id="77"/>
+      <w:bookmarkEnd w:id="78"/>
     </w:p>
     <w:p>
       <w:pPr>
         <w:pStyle w:val="textbody"/>
       </w:pPr>
       <w:r>
-        <w:t>To determine if a species that has reproduced on a site establishes itself, the species’ establishment coefficient (EC) is compared with a uniform random number between 0 and 1.  The EC is based on the site’s land type.  A new random number is generated each time this establishment test is done.  If the random number is less than the EC, the species establishes itself on the site.</w:t>
+        <w:t>To determine if a species that has reproduced on a site</w:t>
+      </w:r>
+      <w:r>
+        <w:t xml:space="preserve"> through seeding (or </w:t>
+      </w:r>
+      <w:proofErr w:type="spellStart"/>
+      <w:r>
+        <w:t>serotiny</w:t>
+      </w:r>
+      <w:proofErr w:type="spellEnd"/>
+      <w:r>
+        <w:t>)</w:t>
+      </w:r>
+      <w:r>
+        <w:t xml:space="preserve"> establishes itself, the species’ establishment coefficient (EC) is compared with a uniform random number between 0 and 1.  The EC is based on the site’s land type.  A new random number is generated each time this establishment test is done.  If the random number is less than the EC, the species establishes itself on the site.</w:t>
       </w:r>
     </w:p>
     <w:p>
@@ -13714,16 +13851,51 @@
     </w:p>
     <w:p>
       <w:pPr>
+        <w:pStyle w:val="textbody"/>
+      </w:pPr>
+      <w:r>
+        <w:t xml:space="preserve">Note that </w:t>
+      </w:r>
+      <w:r>
+        <w:t xml:space="preserve">this establishment test does not apply to reproduction by means of planting or </w:t>
+      </w:r>
+      <w:proofErr w:type="spellStart"/>
+      <w:r>
+        <w:t>resprouting</w:t>
+      </w:r>
+      <w:proofErr w:type="spellEnd"/>
+      <w:r>
+        <w:t xml:space="preserve">.  However, planting is subject to the constraint that EC must be &gt; 0.  </w:t>
+      </w:r>
+      <w:proofErr w:type="spellStart"/>
+      <w:r>
+        <w:t>Resprouting</w:t>
+      </w:r>
+      <w:proofErr w:type="spellEnd"/>
+      <w:r>
+        <w:t xml:space="preserve"> is not impacted by EC because it is assumed that the mature cohort being removed, which triggers the </w:t>
+      </w:r>
+      <w:proofErr w:type="spellStart"/>
+      <w:r>
+        <w:t>resprouting</w:t>
+      </w:r>
+      <w:proofErr w:type="spellEnd"/>
+      <w:r>
+        <w:t>, is sufficiently established to support the new cohort.</w:t>
+      </w:r>
+    </w:p>
+    <w:p>
+      <w:pPr>
         <w:pStyle w:val="Heading1"/>
       </w:pPr>
-      <w:bookmarkStart w:id="78" w:name="_Toc75951533"/>
-      <w:bookmarkStart w:id="79" w:name="_Toc285123654"/>
+      <w:bookmarkStart w:id="79" w:name="_Toc75951533"/>
+      <w:bookmarkStart w:id="80" w:name="_Toc285123654"/>
       <w:r>
         <w:lastRenderedPageBreak/>
         <w:t>Disturbances</w:t>
       </w:r>
-      <w:bookmarkEnd w:id="78"/>
       <w:bookmarkEnd w:id="79"/>
+      <w:bookmarkEnd w:id="80"/>
     </w:p>
     <w:p>
       <w:pPr>
@@ -13741,14 +13913,14 @@
       <w:pPr>
         <w:pStyle w:val="Heading2"/>
       </w:pPr>
-      <w:bookmarkStart w:id="80" w:name="_Toc75951534"/>
-      <w:bookmarkStart w:id="81" w:name="_Toc285123655"/>
+      <w:bookmarkStart w:id="81" w:name="_Toc75951534"/>
+      <w:bookmarkStart w:id="82" w:name="_Toc285123655"/>
       <w:proofErr w:type="spellStart"/>
       <w:r>
         <w:t>Timestep</w:t>
       </w:r>
-      <w:bookmarkEnd w:id="80"/>
       <w:bookmarkEnd w:id="81"/>
+      <w:bookmarkEnd w:id="82"/>
       <w:proofErr w:type="spellEnd"/>
     </w:p>
     <w:p>
@@ -13847,13 +14019,13 @@
       <w:pPr>
         <w:pStyle w:val="Heading2"/>
       </w:pPr>
-      <w:bookmarkStart w:id="82" w:name="_Toc75951535"/>
-      <w:bookmarkStart w:id="83" w:name="_Toc285123656"/>
+      <w:bookmarkStart w:id="83" w:name="_Toc75951535"/>
+      <w:bookmarkStart w:id="84" w:name="_Toc285123656"/>
       <w:r>
         <w:t>Stages</w:t>
       </w:r>
-      <w:bookmarkEnd w:id="82"/>
       <w:bookmarkEnd w:id="83"/>
+      <w:bookmarkEnd w:id="84"/>
     </w:p>
     <w:p>
       <w:pPr>
@@ -13910,11 +14082,21 @@
       <w:r>
         <w:t xml:space="preserve">do cohort ageing and mortality at the disturbed sites (section </w:t>
       </w:r>
-      <w:fldSimple w:instr=" REF _Ref75570747 \r \h  \* MERGEFORMAT ">
-        <w:r>
-          <w:t>4.3</w:t>
-        </w:r>
-      </w:fldSimple>
+      <w:r>
+        <w:fldChar w:fldCharType="begin"/>
+      </w:r>
+      <w:r>
+        <w:instrText xml:space="preserve"> REF _Ref75570747 \r \h  \* MERGEFORMAT </w:instrText>
+      </w:r>
+      <w:r>
+        <w:fldChar w:fldCharType="separate"/>
+      </w:r>
+      <w:r>
+        <w:t>4.3</w:t>
+      </w:r>
+      <w:r>
+        <w:fldChar w:fldCharType="end"/>
+      </w:r>
       <w:r>
         <w:t>)</w:t>
       </w:r>
@@ -13934,11 +14116,21 @@
       <w:r>
         <w:t xml:space="preserve">compute shade for the disturbed sites (section </w:t>
       </w:r>
-      <w:fldSimple w:instr=" REF _Ref75570759 \r \h  \* MERGEFORMAT ">
-        <w:r>
-          <w:t>3.2.3</w:t>
-        </w:r>
-      </w:fldSimple>
+      <w:r>
+        <w:fldChar w:fldCharType="begin"/>
+      </w:r>
+      <w:r>
+        <w:instrText xml:space="preserve"> REF _Ref75570759 \r \h  \* MERGEFORMAT </w:instrText>
+      </w:r>
+      <w:r>
+        <w:fldChar w:fldCharType="separate"/>
+      </w:r>
+      <w:r>
+        <w:t>3.2.3</w:t>
+      </w:r>
+      <w:r>
+        <w:fldChar w:fldCharType="end"/>
+      </w:r>
       <w:r>
         <w:t xml:space="preserve">) </w:t>
       </w:r>
@@ -13963,13 +14155,13 @@
       <w:pPr>
         <w:pStyle w:val="Heading2"/>
       </w:pPr>
-      <w:bookmarkStart w:id="84" w:name="_Toc75951536"/>
-      <w:bookmarkStart w:id="85" w:name="_Toc285123657"/>
+      <w:bookmarkStart w:id="85" w:name="_Toc75951536"/>
+      <w:bookmarkStart w:id="86" w:name="_Toc285123657"/>
       <w:r>
         <w:t>Multiple Processes at a Time Step</w:t>
       </w:r>
-      <w:bookmarkEnd w:id="84"/>
       <w:bookmarkEnd w:id="85"/>
+      <w:bookmarkEnd w:id="86"/>
     </w:p>
     <w:p>
       <w:pPr>
@@ -14001,15 +14193,15 @@
       <w:pPr>
         <w:pStyle w:val="Heading3"/>
       </w:pPr>
-      <w:bookmarkStart w:id="86" w:name="_Ref75950945"/>
-      <w:bookmarkStart w:id="87" w:name="_Toc75951537"/>
-      <w:bookmarkStart w:id="88" w:name="_Toc285123658"/>
+      <w:bookmarkStart w:id="87" w:name="_Ref75950945"/>
+      <w:bookmarkStart w:id="88" w:name="_Toc75951537"/>
+      <w:bookmarkStart w:id="89" w:name="_Toc285123658"/>
       <w:r>
         <w:t>Order</w:t>
       </w:r>
-      <w:bookmarkEnd w:id="86"/>
       <w:bookmarkEnd w:id="87"/>
       <w:bookmarkEnd w:id="88"/>
+      <w:bookmarkEnd w:id="89"/>
     </w:p>
     <w:p>
       <w:pPr>
@@ -14020,8 +14212,8 @@
       </w:r>
     </w:p>
     <w:sectPr>
-      <w:headerReference w:type="default" r:id="rId8"/>
-      <w:footerReference w:type="default" r:id="rId9"/>
+      <w:headerReference w:type="default" r:id="rId9"/>
+      <w:footerReference w:type="default" r:id="rId10"/>
       <w:pgSz w:w="12240" w:h="15840" w:code="1"/>
       <w:pgMar w:top="1627" w:right="1627" w:bottom="2707" w:left="1627" w:header="935" w:footer="720" w:gutter="0"/>
       <w:pgNumType w:start="1"/>
@@ -14033,7 +14225,7 @@
 </file>
 
 <file path=word/endnotes.xml><?xml version="1.0" encoding="utf-8"?>
-<w:endnotes xmlns:ve="http://schemas.openxmlformats.org/markup-compatibility/2006" xmlns:o="urn:schemas-microsoft-com:office:office" xmlns:r="http://schemas.openxmlformats.org/officeDocument/2006/relationships" xmlns:m="http://schemas.openxmlformats.org/officeDocument/2006/math" xmlns:v="urn:schemas-microsoft-com:vml" xmlns:wp="http://schemas.openxmlformats.org/drawingml/2006/wordprocessingDrawing" xmlns:w10="urn:schemas-microsoft-com:office:word" xmlns:w="http://schemas.openxmlformats.org/wordprocessingml/2006/main" xmlns:wne="http://schemas.microsoft.com/office/word/2006/wordml">
+<w:endnotes xmlns:wpc="http://schemas.microsoft.com/office/word/2010/wordprocessingCanvas" xmlns:mc="http://schemas.openxmlformats.org/markup-compatibility/2006" xmlns:o="urn:schemas-microsoft-com:office:office" xmlns:r="http://schemas.openxmlformats.org/officeDocument/2006/relationships" xmlns:m="http://schemas.openxmlformats.org/officeDocument/2006/math" xmlns:v="urn:schemas-microsoft-com:vml" xmlns:wp14="http://schemas.microsoft.com/office/word/2010/wordprocessingDrawing" xmlns:wp="http://schemas.openxmlformats.org/drawingml/2006/wordprocessingDrawing" xmlns:w10="urn:schemas-microsoft-com:office:word" xmlns:w="http://schemas.openxmlformats.org/wordprocessingml/2006/main" xmlns:w14="http://schemas.microsoft.com/office/word/2010/wordml" xmlns:wpg="http://schemas.microsoft.com/office/word/2010/wordprocessingGroup" xmlns:wpi="http://schemas.microsoft.com/office/word/2010/wordprocessingInk" xmlns:wne="http://schemas.microsoft.com/office/word/2006/wordml" xmlns:wps="http://schemas.microsoft.com/office/word/2010/wordprocessingShape" mc:Ignorable="w14 wp14">
   <w:endnote w:type="separator" w:id="-1">
     <w:p>
       <w:r>
@@ -14052,7 +14244,7 @@
 </file>
 
 <file path=word/footer1.xml><?xml version="1.0" encoding="utf-8"?>
-<w:ftr xmlns:ve="http://schemas.openxmlformats.org/markup-compatibility/2006" xmlns:o="urn:schemas-microsoft-com:office:office" xmlns:r="http://schemas.openxmlformats.org/officeDocument/2006/relationships" xmlns:m="http://schemas.openxmlformats.org/officeDocument/2006/math" xmlns:v="urn:schemas-microsoft-com:vml" xmlns:wp="http://schemas.openxmlformats.org/drawingml/2006/wordprocessingDrawing" xmlns:w10="urn:schemas-microsoft-com:office:word" xmlns:w="http://schemas.openxmlformats.org/wordprocessingml/2006/main" xmlns:wne="http://schemas.microsoft.com/office/word/2006/wordml">
+<w:ftr xmlns:wpc="http://schemas.microsoft.com/office/word/2010/wordprocessingCanvas" xmlns:mc="http://schemas.openxmlformats.org/markup-compatibility/2006" xmlns:o="urn:schemas-microsoft-com:office:office" xmlns:r="http://schemas.openxmlformats.org/officeDocument/2006/relationships" xmlns:m="http://schemas.openxmlformats.org/officeDocument/2006/math" xmlns:v="urn:schemas-microsoft-com:vml" xmlns:wp14="http://schemas.microsoft.com/office/word/2010/wordprocessingDrawing" xmlns:wp="http://schemas.openxmlformats.org/drawingml/2006/wordprocessingDrawing" xmlns:w10="urn:schemas-microsoft-com:office:word" xmlns:w="http://schemas.openxmlformats.org/wordprocessingml/2006/main" xmlns:w14="http://schemas.microsoft.com/office/word/2010/wordml" xmlns:wpg="http://schemas.microsoft.com/office/word/2010/wordprocessingGroup" xmlns:wpi="http://schemas.microsoft.com/office/word/2010/wordprocessingInk" xmlns:wne="http://schemas.microsoft.com/office/word/2006/wordml" xmlns:wps="http://schemas.microsoft.com/office/word/2010/wordprocessingShape" mc:Ignorable="w14 wp14">
   <w:p>
     <w:pPr>
       <w:pStyle w:val="Footer"/>
@@ -14075,14 +14267,27 @@
     <w:r>
       <w:t xml:space="preserve">- </w:t>
     </w:r>
-    <w:fldSimple w:instr=" PAGE ">
-      <w:r>
-        <w:rPr>
-          <w:noProof/>
-        </w:rPr>
-        <w:t>2</w:t>
-      </w:r>
-    </w:fldSimple>
+    <w:r>
+      <w:fldChar w:fldCharType="begin"/>
+    </w:r>
+    <w:r>
+      <w:instrText xml:space="preserve"> PAGE </w:instrText>
+    </w:r>
+    <w:r>
+      <w:fldChar w:fldCharType="separate"/>
+    </w:r>
+    <w:r>
+      <w:rPr>
+        <w:noProof/>
+      </w:rPr>
+      <w:t>17</w:t>
+    </w:r>
+    <w:r>
+      <w:rPr>
+        <w:noProof/>
+      </w:rPr>
+      <w:fldChar w:fldCharType="end"/>
+    </w:r>
     <w:r>
       <w:t xml:space="preserve"> -</w:t>
     </w:r>
@@ -14091,7 +14296,7 @@
 </file>
 
 <file path=word/footnotes.xml><?xml version="1.0" encoding="utf-8"?>
-<w:footnotes xmlns:ve="http://schemas.openxmlformats.org/markup-compatibility/2006" xmlns:o="urn:schemas-microsoft-com:office:office" xmlns:r="http://schemas.openxmlformats.org/officeDocument/2006/relationships" xmlns:m="http://schemas.openxmlformats.org/officeDocument/2006/math" xmlns:v="urn:schemas-microsoft-com:vml" xmlns:wp="http://schemas.openxmlformats.org/drawingml/2006/wordprocessingDrawing" xmlns:w10="urn:schemas-microsoft-com:office:word" xmlns:w="http://schemas.openxmlformats.org/wordprocessingml/2006/main" xmlns:wne="http://schemas.microsoft.com/office/word/2006/wordml">
+<w:footnotes xmlns:wpc="http://schemas.microsoft.com/office/word/2010/wordprocessingCanvas" xmlns:mc="http://schemas.openxmlformats.org/markup-compatibility/2006" xmlns:o="urn:schemas-microsoft-com:office:office" xmlns:r="http://schemas.openxmlformats.org/officeDocument/2006/relationships" xmlns:m="http://schemas.openxmlformats.org/officeDocument/2006/math" xmlns:v="urn:schemas-microsoft-com:vml" xmlns:wp14="http://schemas.microsoft.com/office/word/2010/wordprocessingDrawing" xmlns:wp="http://schemas.openxmlformats.org/drawingml/2006/wordprocessingDrawing" xmlns:w10="urn:schemas-microsoft-com:office:word" xmlns:w="http://schemas.openxmlformats.org/wordprocessingml/2006/main" xmlns:w14="http://schemas.microsoft.com/office/word/2010/wordml" xmlns:wpg="http://schemas.microsoft.com/office/word/2010/wordprocessingGroup" xmlns:wpi="http://schemas.microsoft.com/office/word/2010/wordprocessingInk" xmlns:wne="http://schemas.microsoft.com/office/word/2006/wordml" xmlns:wps="http://schemas.microsoft.com/office/word/2010/wordprocessingShape" mc:Ignorable="w14 wp14">
   <w:footnote w:type="separator" w:id="-1">
     <w:p>
       <w:r>
@@ -14110,7 +14315,7 @@
 </file>
 
 <file path=word/header1.xml><?xml version="1.0" encoding="utf-8"?>
-<w:hdr xmlns:ve="http://schemas.openxmlformats.org/markup-compatibility/2006" xmlns:o="urn:schemas-microsoft-com:office:office" xmlns:r="http://schemas.openxmlformats.org/officeDocument/2006/relationships" xmlns:m="http://schemas.openxmlformats.org/officeDocument/2006/math" xmlns:v="urn:schemas-microsoft-com:vml" xmlns:wp="http://schemas.openxmlformats.org/drawingml/2006/wordprocessingDrawing" xmlns:w10="urn:schemas-microsoft-com:office:word" xmlns:w="http://schemas.openxmlformats.org/wordprocessingml/2006/main" xmlns:wne="http://schemas.microsoft.com/office/word/2006/wordml">
+<w:hdr xmlns:wpc="http://schemas.microsoft.com/office/word/2010/wordprocessingCanvas" xmlns:mc="http://schemas.openxmlformats.org/markup-compatibility/2006" xmlns:o="urn:schemas-microsoft-com:office:office" xmlns:r="http://schemas.openxmlformats.org/officeDocument/2006/relationships" xmlns:m="http://schemas.openxmlformats.org/officeDocument/2006/math" xmlns:v="urn:schemas-microsoft-com:vml" xmlns:wp14="http://schemas.microsoft.com/office/word/2010/wordprocessingDrawing" xmlns:wp="http://schemas.openxmlformats.org/drawingml/2006/wordprocessingDrawing" xmlns:w10="urn:schemas-microsoft-com:office:word" xmlns:w="http://schemas.openxmlformats.org/wordprocessingml/2006/main" xmlns:w14="http://schemas.microsoft.com/office/word/2010/wordml" xmlns:wpg="http://schemas.microsoft.com/office/word/2010/wordprocessingGroup" xmlns:wpi="http://schemas.microsoft.com/office/word/2010/wordprocessingInk" xmlns:wne="http://schemas.microsoft.com/office/word/2006/wordml" xmlns:wps="http://schemas.microsoft.com/office/word/2010/wordprocessingShape" mc:Ignorable="w14 wp14">
   <w:p>
     <w:pPr>
       <w:pStyle w:val="Header"/>
@@ -14127,7 +14332,7 @@
 </file>
 
 <file path=word/header2.xml><?xml version="1.0" encoding="utf-8"?>
-<w:hdr xmlns:ve="http://schemas.openxmlformats.org/markup-compatibility/2006" xmlns:o="urn:schemas-microsoft-com:office:office" xmlns:r="http://schemas.openxmlformats.org/officeDocument/2006/relationships" xmlns:m="http://schemas.openxmlformats.org/officeDocument/2006/math" xmlns:v="urn:schemas-microsoft-com:vml" xmlns:wp="http://schemas.openxmlformats.org/drawingml/2006/wordprocessingDrawing" xmlns:w10="urn:schemas-microsoft-com:office:word" xmlns:w="http://schemas.openxmlformats.org/wordprocessingml/2006/main" xmlns:wne="http://schemas.microsoft.com/office/word/2006/wordml">
+<w:hdr xmlns:wpc="http://schemas.microsoft.com/office/word/2010/wordprocessingCanvas" xmlns:mc="http://schemas.openxmlformats.org/markup-compatibility/2006" xmlns:o="urn:schemas-microsoft-com:office:office" xmlns:r="http://schemas.openxmlformats.org/officeDocument/2006/relationships" xmlns:m="http://schemas.openxmlformats.org/officeDocument/2006/math" xmlns:v="urn:schemas-microsoft-com:vml" xmlns:wp14="http://schemas.microsoft.com/office/word/2010/wordprocessingDrawing" xmlns:wp="http://schemas.openxmlformats.org/drawingml/2006/wordprocessingDrawing" xmlns:w10="urn:schemas-microsoft-com:office:word" xmlns:w="http://schemas.openxmlformats.org/wordprocessingml/2006/main" xmlns:w14="http://schemas.microsoft.com/office/word/2010/wordml" xmlns:wpg="http://schemas.microsoft.com/office/word/2010/wordprocessingGroup" xmlns:wpi="http://schemas.microsoft.com/office/word/2010/wordprocessingInk" xmlns:wne="http://schemas.microsoft.com/office/word/2006/wordml" xmlns:wps="http://schemas.microsoft.com/office/word/2010/wordprocessingShape" mc:Ignorable="w14 wp14">
   <w:p>
     <w:pPr>
       <w:pStyle w:val="Header"/>
@@ -14145,19 +14350,39 @@
         <w:rFonts w:cs="Times New Roman"/>
       </w:rPr>
     </w:pPr>
-    <w:fldSimple w:instr=" DOCPROPERTY  &quot;Title Line 1&quot;  \* MERGEFORMAT ">
-      <w:r>
-        <w:t>LANDIS-II Model v5.1</w:t>
-      </w:r>
-    </w:fldSimple>
+    <w:r>
+      <w:fldChar w:fldCharType="begin"/>
+    </w:r>
+    <w:r>
+      <w:instrText xml:space="preserve"> DOCPROPERTY  "Title Line 1"  \* MERGEFORMAT </w:instrText>
+    </w:r>
+    <w:r>
+      <w:fldChar w:fldCharType="separate"/>
+    </w:r>
+    <w:r>
+      <w:t>LANDIS-II Model v6.0</w:t>
+    </w:r>
+    <w:r>
+      <w:fldChar w:fldCharType="end"/>
+    </w:r>
     <w:r>
       <w:t xml:space="preserve"> – </w:t>
     </w:r>
-    <w:fldSimple w:instr=" DOCPROPERTY  &quot;Title Line 2&quot;  \* MERGEFORMAT ">
-      <w:r>
-        <w:t>Conceptual Description</w:t>
-      </w:r>
-    </w:fldSimple>
+    <w:r>
+      <w:fldChar w:fldCharType="begin"/>
+    </w:r>
+    <w:r>
+      <w:instrText xml:space="preserve"> DOCPROPERTY  "Title Line 2"  \* MERGEFORMAT </w:instrText>
+    </w:r>
+    <w:r>
+      <w:fldChar w:fldCharType="separate"/>
+    </w:r>
+    <w:r>
+      <w:t>Conceptual Description</w:t>
+    </w:r>
+    <w:r>
+      <w:fldChar w:fldCharType="end"/>
+    </w:r>
     <w:r>
       <w:rPr>
         <w:rFonts w:cs="Times New Roman"/>
@@ -14175,7 +14400,7 @@
 </file>
 
 <file path=word/numbering.xml><?xml version="1.0" encoding="utf-8"?>
-<w:numbering xmlns:ve="http://schemas.openxmlformats.org/markup-compatibility/2006" xmlns:o="urn:schemas-microsoft-com:office:office" xmlns:r="http://schemas.openxmlformats.org/officeDocument/2006/relationships" xmlns:m="http://schemas.openxmlformats.org/officeDocument/2006/math" xmlns:v="urn:schemas-microsoft-com:vml" xmlns:wp="http://schemas.openxmlformats.org/drawingml/2006/wordprocessingDrawing" xmlns:w10="urn:schemas-microsoft-com:office:word" xmlns:w="http://schemas.openxmlformats.org/wordprocessingml/2006/main" xmlns:wne="http://schemas.microsoft.com/office/word/2006/wordml">
+<w:numbering xmlns:wpc="http://schemas.microsoft.com/office/word/2010/wordprocessingCanvas" xmlns:mc="http://schemas.openxmlformats.org/markup-compatibility/2006" xmlns:o="urn:schemas-microsoft-com:office:office" xmlns:r="http://schemas.openxmlformats.org/officeDocument/2006/relationships" xmlns:m="http://schemas.openxmlformats.org/officeDocument/2006/math" xmlns:v="urn:schemas-microsoft-com:vml" xmlns:wp14="http://schemas.microsoft.com/office/word/2010/wordprocessingDrawing" xmlns:wp="http://schemas.openxmlformats.org/drawingml/2006/wordprocessingDrawing" xmlns:w10="urn:schemas-microsoft-com:office:word" xmlns:w="http://schemas.openxmlformats.org/wordprocessingml/2006/main" xmlns:w14="http://schemas.microsoft.com/office/word/2010/wordml" xmlns:wpg="http://schemas.microsoft.com/office/word/2010/wordprocessingGroup" xmlns:wpi="http://schemas.microsoft.com/office/word/2010/wordprocessingInk" xmlns:wne="http://schemas.microsoft.com/office/word/2006/wordml" xmlns:wps="http://schemas.microsoft.com/office/word/2010/wordprocessingShape" mc:Ignorable="w14 wp14">
   <w:abstractNum w:abstractNumId="0">
     <w:nsid w:val="027F602A"/>
     <w:multiLevelType w:val="multilevel"/>
@@ -15412,7 +15637,7 @@
 </file>
 
 <file path=word/styles.xml><?xml version="1.0" encoding="utf-8"?>
-<w:styles xmlns:r="http://schemas.openxmlformats.org/officeDocument/2006/relationships" xmlns:w="http://schemas.openxmlformats.org/wordprocessingml/2006/main">
+<w:styles xmlns:mc="http://schemas.openxmlformats.org/markup-compatibility/2006" xmlns:r="http://schemas.openxmlformats.org/officeDocument/2006/relationships" xmlns:w="http://schemas.openxmlformats.org/wordprocessingml/2006/main" xmlns:w14="http://schemas.microsoft.com/office/word/2010/wordml" mc:Ignorable="w14">
   <w:docDefaults>
     <w:rPrDefault>
       <w:rPr>
@@ -15879,15 +16104,15 @@
   </w:style>
   <w:style w:type="character" w:default="1" w:styleId="DefaultParagraphFont">
     <w:name w:val="Default Paragraph Font"/>
-    <w:uiPriority w:val="99"/>
+    <w:uiPriority w:val="1"/>
     <w:semiHidden/>
+    <w:unhideWhenUsed/>
   </w:style>
   <w:style w:type="table" w:default="1" w:styleId="TableNormal">
     <w:name w:val="Normal Table"/>
     <w:uiPriority w:val="99"/>
     <w:semiHidden/>
     <w:unhideWhenUsed/>
-    <w:qFormat/>
     <w:tblPr>
       <w:tblInd w:w="0" w:type="dxa"/>
       <w:tblCellMar>
@@ -16468,6 +16693,196 @@
 </w:styles>
 </file>
 
+<file path=word/stylesWithEffects.xml><?xml version="1.0" encoding="utf-8"?>
+<w:styles xmlns:wpc="http://schemas.microsoft.com/office/word/2010/wordprocessingCanvas" xmlns:mc="http://schemas.openxmlformats.org/markup-compatibility/2006" xmlns:o="urn:schemas-microsoft-com:office:office" xmlns:r="http://schemas.openxmlformats.org/officeDocument/2006/relationships" xmlns:m="http://schemas.openxmlformats.org/officeDocument/2006/math" xmlns:v="urn:schemas-microsoft-com:vml" xmlns:wp14="http://schemas.microsoft.com/office/word/2010/wordprocessingDrawing" xmlns:wp="http://schemas.openxmlformats.org/drawingml/2006/wordprocessingDrawing" xmlns:w10="urn:schemas-microsoft-com:office:word" xmlns:w="http://schemas.openxmlformats.org/wordprocessingml/2006/main" xmlns:w14="http://schemas.microsoft.com/office/word/2010/wordml" xmlns:wpg="http://schemas.microsoft.com/office/word/2010/wordprocessingGroup" xmlns:wpi="http://schemas.microsoft.com/office/word/2010/wordprocessingInk" xmlns:wne="http://schemas.microsoft.com/office/word/2006/wordml" xmlns:wps="http://schemas.microsoft.com/office/word/2010/wordprocessingShape" mc:Ignorable="w14 wp14">
+  <w:docDefaults>
+    <w:rPrDefault>
+      <w:rPr>
+        <w:rFonts w:asciiTheme="minorHAnsi" w:eastAsiaTheme="minorEastAsia" w:hAnsiTheme="minorHAnsi" w:cstheme="minorBidi"/>
+        <w:sz w:val="22"/>
+        <w:szCs w:val="22"/>
+        <w:lang w:val="en-US" w:eastAsia="en-US" w:bidi="ar-SA"/>
+      </w:rPr>
+    </w:rPrDefault>
+    <w:pPrDefault>
+      <w:pPr>
+        <w:spacing w:after="200" w:line="276" w:lineRule="auto"/>
+      </w:pPr>
+    </w:pPrDefault>
+  </w:docDefaults>
+  <w:latentStyles w:defLockedState="0" w:defUIPriority="99" w:defSemiHidden="1" w:defUnhideWhenUsed="1" w:defQFormat="0" w:count="267">
+    <w:lsdException w:name="Normal" w:semiHidden="0" w:uiPriority="0" w:unhideWhenUsed="0" w:qFormat="1"/>
+    <w:lsdException w:name="heading 1" w:semiHidden="0" w:uiPriority="9" w:unhideWhenUsed="0" w:qFormat="1"/>
+    <w:lsdException w:name="heading 2" w:uiPriority="9" w:qFormat="1"/>
+    <w:lsdException w:name="heading 3" w:uiPriority="9" w:qFormat="1"/>
+    <w:lsdException w:name="heading 4" w:uiPriority="9" w:qFormat="1"/>
+    <w:lsdException w:name="heading 5" w:uiPriority="9" w:qFormat="1"/>
+    <w:lsdException w:name="heading 6" w:uiPriority="9" w:qFormat="1"/>
+    <w:lsdException w:name="heading 7" w:uiPriority="9" w:qFormat="1"/>
+    <w:lsdException w:name="heading 8" w:uiPriority="9" w:qFormat="1"/>
+    <w:lsdException w:name="heading 9" w:uiPriority="9" w:qFormat="1"/>
+    <w:lsdException w:name="toc 1" w:uiPriority="39"/>
+    <w:lsdException w:name="toc 2" w:uiPriority="39"/>
+    <w:lsdException w:name="toc 3" w:uiPriority="39"/>
+    <w:lsdException w:name="toc 4" w:uiPriority="39"/>
+    <w:lsdException w:name="toc 5" w:uiPriority="39"/>
+    <w:lsdException w:name="toc 6" w:uiPriority="39"/>
+    <w:lsdException w:name="toc 7" w:uiPriority="39"/>
+    <w:lsdException w:name="toc 8" w:uiPriority="39"/>
+    <w:lsdException w:name="toc 9" w:uiPriority="39"/>
+    <w:lsdException w:name="caption" w:uiPriority="35" w:qFormat="1"/>
+    <w:lsdException w:name="Title" w:semiHidden="0" w:uiPriority="10" w:unhideWhenUsed="0" w:qFormat="1"/>
+    <w:lsdException w:name="Default Paragraph Font" w:uiPriority="1"/>
+    <w:lsdException w:name="Subtitle" w:semiHidden="0" w:uiPriority="11" w:unhideWhenUsed="0" w:qFormat="1"/>
+    <w:lsdException w:name="Strong" w:semiHidden="0" w:uiPriority="22" w:unhideWhenUsed="0" w:qFormat="1"/>
+    <w:lsdException w:name="Emphasis" w:semiHidden="0" w:uiPriority="20" w:unhideWhenUsed="0" w:qFormat="1"/>
+    <w:lsdException w:name="Table Grid" w:semiHidden="0" w:uiPriority="59" w:unhideWhenUsed="0"/>
+    <w:lsdException w:name="Placeholder Text" w:unhideWhenUsed="0"/>
+    <w:lsdException w:name="No Spacing" w:semiHidden="0" w:uiPriority="1" w:unhideWhenUsed="0" w:qFormat="1"/>
+    <w:lsdException w:name="Light Shading" w:semiHidden="0" w:uiPriority="60" w:unhideWhenUsed="0"/>
+    <w:lsdException w:name="Light List" w:semiHidden="0" w:uiPriority="61" w:unhideWhenUsed="0"/>
+    <w:lsdException w:name="Light Grid" w:semiHidden="0" w:uiPriority="62" w:unhideWhenUsed="0"/>
+    <w:lsdException w:name="Medium Shading 1" w:semiHidden="0" w:uiPriority="63" w:unhideWhenUsed="0"/>
+    <w:lsdException w:name="Medium Shading 2" w:semiHidden="0" w:uiPriority="64" w:unhideWhenUsed="0"/>
+    <w:lsdException w:name="Medium List 1" w:semiHidden="0" w:uiPriority="65" w:unhideWhenUsed="0"/>
+    <w:lsdException w:name="Medium List 2" w:semiHidden="0" w:uiPriority="66" w:unhideWhenUsed="0"/>
+    <w:lsdException w:name="Medium Grid 1" w:semiHidden="0" w:uiPriority="67" w:unhideWhenUsed="0"/>
+    <w:lsdException w:name="Medium Grid 2" w:semiHidden="0" w:uiPriority="68" w:unhideWhenUsed="0"/>
+    <w:lsdException w:name="Medium Grid 3" w:semiHidden="0" w:uiPriority="69" w:unhideWhenUsed="0"/>
+    <w:lsdException w:name="Dark List" w:semiHidden="0" w:uiPriority="70" w:unhideWhenUsed="0"/>
+    <w:lsdException w:name="Colorful Shading" w:semiHidden="0" w:uiPriority="71" w:unhideWhenUsed="0"/>
+    <w:lsdException w:name="Colorful List" w:semiHidden="0" w:uiPriority="72" w:unhideWhenUsed="0"/>
+    <w:lsdException w:name="Colorful Grid" w:semiHidden="0" w:uiPriority="73" w:unhideWhenUsed="0"/>
+    <w:lsdException w:name="Light Shading Accent 1" w:semiHidden="0" w:uiPriority="60" w:unhideWhenUsed="0"/>
+    <w:lsdException w:name="Light List Accent 1" w:semiHidden="0" w:uiPriority="61" w:unhideWhenUsed="0"/>
+    <w:lsdException w:name="Light Grid Accent 1" w:semiHidden="0" w:uiPriority="62" w:unhideWhenUsed="0"/>
+    <w:lsdException w:name="Medium Shading 1 Accent 1" w:semiHidden="0" w:uiPriority="63" w:unhideWhenUsed="0"/>
+    <w:lsdException w:name="Medium Shading 2 Accent 1" w:semiHidden="0" w:uiPriority="64" w:unhideWhenUsed="0"/>
+    <w:lsdException w:name="Medium List 1 Accent 1" w:semiHidden="0" w:uiPriority="65" w:unhideWhenUsed="0"/>
+    <w:lsdException w:name="Revision" w:unhideWhenUsed="0"/>
+    <w:lsdException w:name="List Paragraph" w:semiHidden="0" w:uiPriority="34" w:unhideWhenUsed="0" w:qFormat="1"/>
+    <w:lsdException w:name="Quote" w:semiHidden="0" w:uiPriority="29" w:unhideWhenUsed="0" w:qFormat="1"/>
+    <w:lsdException w:name="Intense Quote" w:semiHidden="0" w:uiPriority="30" w:unhideWhenUsed="0" w:qFormat="1"/>
+    <w:lsdException w:name="Medium List 2 Accent 1" w:semiHidden="0" w:uiPriority="66" w:unhideWhenUsed="0"/>
+    <w:lsdException w:name="Medium Grid 1 Accent 1" w:semiHidden="0" w:uiPriority="67" w:unhideWhenUsed="0"/>
+    <w:lsdException w:name="Medium Grid 2 Accent 1" w:semiHidden="0" w:uiPriority="68" w:unhideWhenUsed="0"/>
+    <w:lsdException w:name="Medium Grid 3 Accent 1" w:semiHidden="0" w:uiPriority="69" w:unhideWhenUsed="0"/>
+    <w:lsdException w:name="Dark List Accent 1" w:semiHidden="0" w:uiPriority="70" w:unhideWhenUsed="0"/>
+    <w:lsdException w:name="Colorful Shading Accent 1" w:semiHidden="0" w:uiPriority="71" w:unhideWhenUsed="0"/>
+    <w:lsdException w:name="Colorful List Accent 1" w:semiHidden="0" w:uiPriority="72" w:unhideWhenUsed="0"/>
+    <w:lsdException w:name="Colorful Grid Accent 1" w:semiHidden="0" w:uiPriority="73" w:unhideWhenUsed="0"/>
+    <w:lsdException w:name="Light Shading Accent 2" w:semiHidden="0" w:uiPriority="60" w:unhideWhenUsed="0"/>
+    <w:lsdException w:name="Light List Accent 2" w:semiHidden="0" w:uiPriority="61" w:unhideWhenUsed="0"/>
+    <w:lsdException w:name="Light Grid Accent 2" w:semiHidden="0" w:uiPriority="62" w:unhideWhenUsed="0"/>
+    <w:lsdException w:name="Medium Shading 1 Accent 2" w:semiHidden="0" w:uiPriority="63" w:unhideWhenUsed="0"/>
+    <w:lsdException w:name="Medium Shading 2 Accent 2" w:semiHidden="0" w:uiPriority="64" w:unhideWhenUsed="0"/>
+    <w:lsdException w:name="Medium List 1 Accent 2" w:semiHidden="0" w:uiPriority="65" w:unhideWhenUsed="0"/>
+    <w:lsdException w:name="Medium List 2 Accent 2" w:semiHidden="0" w:uiPriority="66" w:unhideWhenUsed="0"/>
+    <w:lsdException w:name="Medium Grid 1 Accent 2" w:semiHidden="0" w:uiPriority="67" w:unhideWhenUsed="0"/>
+    <w:lsdException w:name="Medium Grid 2 Accent 2" w:semiHidden="0" w:uiPriority="68" w:unhideWhenUsed="0"/>
+    <w:lsdException w:name="Medium Grid 3 Accent 2" w:semiHidden="0" w:uiPriority="69" w:unhideWhenUsed="0"/>
+    <w:lsdException w:name="Dark List Accent 2" w:semiHidden="0" w:uiPriority="70" w:unhideWhenUsed="0"/>
+    <w:lsdException w:name="Colorful Shading Accent 2" w:semiHidden="0" w:uiPriority="71" w:unhideWhenUsed="0"/>
+    <w:lsdException w:name="Colorful List Accent 2" w:semiHidden="0" w:uiPriority="72" w:unhideWhenUsed="0"/>
+    <w:lsdException w:name="Colorful Grid Accent 2" w:semiHidden="0" w:uiPriority="73" w:unhideWhenUsed="0"/>
+    <w:lsdException w:name="Light Shading Accent 3" w:semiHidden="0" w:uiPriority="60" w:unhideWhenUsed="0"/>
+    <w:lsdException w:name="Light List Accent 3" w:semiHidden="0" w:uiPriority="61" w:unhideWhenUsed="0"/>
+    <w:lsdException w:name="Light Grid Accent 3" w:semiHidden="0" w:uiPriority="62" w:unhideWhenUsed="0"/>
+    <w:lsdException w:name="Medium Shading 1 Accent 3" w:semiHidden="0" w:uiPriority="63" w:unhideWhenUsed="0"/>
+    <w:lsdException w:name="Medium Shading 2 Accent 3" w:semiHidden="0" w:uiPriority="64" w:unhideWhenUsed="0"/>
+    <w:lsdException w:name="Medium List 1 Accent 3" w:semiHidden="0" w:uiPriority="65" w:unhideWhenUsed="0"/>
+    <w:lsdException w:name="Medium List 2 Accent 3" w:semiHidden="0" w:uiPriority="66" w:unhideWhenUsed="0"/>
+    <w:lsdException w:name="Medium Grid 1 Accent 3" w:semiHidden="0" w:uiPriority="67" w:unhideWhenUsed="0"/>
+    <w:lsdException w:name="Medium Grid 2 Accent 3" w:semiHidden="0" w:uiPriority="68" w:unhideWhenUsed="0"/>
+    <w:lsdException w:name="Medium Grid 3 Accent 3" w:semiHidden="0" w:uiPriority="69" w:unhideWhenUsed="0"/>
+    <w:lsdException w:name="Dark List Accent 3" w:semiHidden="0" w:uiPriority="70" w:unhideWhenUsed="0"/>
+    <w:lsdException w:name="Colorful Shading Accent 3" w:semiHidden="0" w:uiPriority="71" w:unhideWhenUsed="0"/>
+    <w:lsdException w:name="Colorful List Accent 3" w:semiHidden="0" w:uiPriority="72" w:unhideWhenUsed="0"/>
+    <w:lsdException w:name="Colorful Grid Accent 3" w:semiHidden="0" w:uiPriority="73" w:unhideWhenUsed="0"/>
+    <w:lsdException w:name="Light Shading Accent 4" w:semiHidden="0" w:uiPriority="60" w:unhideWhenUsed="0"/>
+    <w:lsdException w:name="Light List Accent 4" w:semiHidden="0" w:uiPriority="61" w:unhideWhenUsed="0"/>
+    <w:lsdException w:name="Light Grid Accent 4" w:semiHidden="0" w:uiPriority="62" w:unhideWhenUsed="0"/>
+    <w:lsdException w:name="Medium Shading 1 Accent 4" w:semiHidden="0" w:uiPriority="63" w:unhideWhenUsed="0"/>
+    <w:lsdException w:name="Medium Shading 2 Accent 4" w:semiHidden="0" w:uiPriority="64" w:unhideWhenUsed="0"/>
+    <w:lsdException w:name="Medium List 1 Accent 4" w:semiHidden="0" w:uiPriority="65" w:unhideWhenUsed="0"/>
+    <w:lsdException w:name="Medium List 2 Accent 4" w:semiHidden="0" w:uiPriority="66" w:unhideWhenUsed="0"/>
+    <w:lsdException w:name="Medium Grid 1 Accent 4" w:semiHidden="0" w:uiPriority="67" w:unhideWhenUsed="0"/>
+    <w:lsdException w:name="Medium Grid 2 Accent 4" w:semiHidden="0" w:uiPriority="68" w:unhideWhenUsed="0"/>
+    <w:lsdException w:name="Medium Grid 3 Accent 4" w:semiHidden="0" w:uiPriority="69" w:unhideWhenUsed="0"/>
+    <w:lsdException w:name="Dark List Accent 4" w:semiHidden="0" w:uiPriority="70" w:unhideWhenUsed="0"/>
+    <w:lsdException w:name="Colorful Shading Accent 4" w:semiHidden="0" w:uiPriority="71" w:unhideWhenUsed="0"/>
+    <w:lsdException w:name="Colorful List Accent 4" w:semiHidden="0" w:uiPriority="72" w:unhideWhenUsed="0"/>
+    <w:lsdException w:name="Colorful Grid Accent 4" w:semiHidden="0" w:uiPriority="73" w:unhideWhenUsed="0"/>
+    <w:lsdException w:name="Light Shading Accent 5" w:semiHidden="0" w:uiPriority="60" w:unhideWhenUsed="0"/>
+    <w:lsdException w:name="Light List Accent 5" w:semiHidden="0" w:uiPriority="61" w:unhideWhenUsed="0"/>
+    <w:lsdException w:name="Light Grid Accent 5" w:semiHidden="0" w:uiPriority="62" w:unhideWhenUsed="0"/>
+    <w:lsdException w:name="Medium Shading 1 Accent 5" w:semiHidden="0" w:uiPriority="63" w:unhideWhenUsed="0"/>
+    <w:lsdException w:name="Medium Shading 2 Accent 5" w:semiHidden="0" w:uiPriority="64" w:unhideWhenUsed="0"/>
+    <w:lsdException w:name="Medium List 1 Accent 5" w:semiHidden="0" w:uiPriority="65" w:unhideWhenUsed="0"/>
+    <w:lsdException w:name="Medium List 2 Accent 5" w:semiHidden="0" w:uiPriority="66" w:unhideWhenUsed="0"/>
+    <w:lsdException w:name="Medium Grid 1 Accent 5" w:semiHidden="0" w:uiPriority="67" w:unhideWhenUsed="0"/>
+    <w:lsdException w:name="Medium Grid 2 Accent 5" w:semiHidden="0" w:uiPriority="68" w:unhideWhenUsed="0"/>
+    <w:lsdException w:name="Medium Grid 3 Accent 5" w:semiHidden="0" w:uiPriority="69" w:unhideWhenUsed="0"/>
+    <w:lsdException w:name="Dark List Accent 5" w:semiHidden="0" w:uiPriority="70" w:unhideWhenUsed="0"/>
+    <w:lsdException w:name="Colorful Shading Accent 5" w:semiHidden="0" w:uiPriority="71" w:unhideWhenUsed="0"/>
+    <w:lsdException w:name="Colorful List Accent 5" w:semiHidden="0" w:uiPriority="72" w:unhideWhenUsed="0"/>
+    <w:lsdException w:name="Colorful Grid Accent 5" w:semiHidden="0" w:uiPriority="73" w:unhideWhenUsed="0"/>
+    <w:lsdException w:name="Light Shading Accent 6" w:semiHidden="0" w:uiPriority="60" w:unhideWhenUsed="0"/>
+    <w:lsdException w:name="Light List Accent 6" w:semiHidden="0" w:uiPriority="61" w:unhideWhenUsed="0"/>
+    <w:lsdException w:name="Light Grid Accent 6" w:semiHidden="0" w:uiPriority="62" w:unhideWhenUsed="0"/>
+    <w:lsdException w:name="Medium Shading 1 Accent 6" w:semiHidden="0" w:uiPriority="63" w:unhideWhenUsed="0"/>
+    <w:lsdException w:name="Medium Shading 2 Accent 6" w:semiHidden="0" w:uiPriority="64" w:unhideWhenUsed="0"/>
+    <w:lsdException w:name="Medium List 1 Accent 6" w:semiHidden="0" w:uiPriority="65" w:unhideWhenUsed="0"/>
+    <w:lsdException w:name="Medium List 2 Accent 6" w:semiHidden="0" w:uiPriority="66" w:unhideWhenUsed="0"/>
+    <w:lsdException w:name="Medium Grid 1 Accent 6" w:semiHidden="0" w:uiPriority="67" w:unhideWhenUsed="0"/>
+    <w:lsdException w:name="Medium Grid 2 Accent 6" w:semiHidden="0" w:uiPriority="68" w:unhideWhenUsed="0"/>
+    <w:lsdException w:name="Medium Grid 3 Accent 6" w:semiHidden="0" w:uiPriority="69" w:unhideWhenUsed="0"/>
+    <w:lsdException w:name="Dark List Accent 6" w:semiHidden="0" w:uiPriority="70" w:unhideWhenUsed="0"/>
+    <w:lsdException w:name="Colorful Shading Accent 6" w:semiHidden="0" w:uiPriority="71" w:unhideWhenUsed="0"/>
+    <w:lsdException w:name="Colorful List Accent 6" w:semiHidden="0" w:uiPriority="72" w:unhideWhenUsed="0"/>
+    <w:lsdException w:name="Colorful Grid Accent 6" w:semiHidden="0" w:uiPriority="73" w:unhideWhenUsed="0"/>
+    <w:lsdException w:name="Subtle Emphasis" w:semiHidden="0" w:uiPriority="19" w:unhideWhenUsed="0" w:qFormat="1"/>
+    <w:lsdException w:name="Intense Emphasis" w:semiHidden="0" w:uiPriority="21" w:unhideWhenUsed="0" w:qFormat="1"/>
+    <w:lsdException w:name="Subtle Reference" w:semiHidden="0" w:uiPriority="31" w:unhideWhenUsed="0" w:qFormat="1"/>
+    <w:lsdException w:name="Intense Reference" w:semiHidden="0" w:uiPriority="32" w:unhideWhenUsed="0" w:qFormat="1"/>
+    <w:lsdException w:name="Book Title" w:semiHidden="0" w:uiPriority="33" w:unhideWhenUsed="0" w:qFormat="1"/>
+    <w:lsdException w:name="Bibliography" w:uiPriority="37"/>
+    <w:lsdException w:name="TOC Heading" w:uiPriority="39" w:qFormat="1"/>
+  </w:latentStyles>
+  <w:style w:type="paragraph" w:default="1" w:styleId="Normal">
+    <w:name w:val="Normal"/>
+    <w:qFormat/>
+  </w:style>
+  <w:style w:type="character" w:default="1" w:styleId="DefaultParagraphFont">
+    <w:name w:val="Default Paragraph Font"/>
+    <w:uiPriority w:val="1"/>
+    <w:semiHidden/>
+    <w:unhideWhenUsed/>
+  </w:style>
+  <w:style w:type="table" w:default="1" w:styleId="TableNormal">
+    <w:name w:val="Normal Table"/>
+    <w:uiPriority w:val="99"/>
+    <w:semiHidden/>
+    <w:unhideWhenUsed/>
+    <w:tblPr>
+      <w:tblInd w:w="0" w:type="dxa"/>
+      <w:tblCellMar>
+        <w:top w:w="0" w:type="dxa"/>
+        <w:left w:w="108" w:type="dxa"/>
+        <w:bottom w:w="0" w:type="dxa"/>
+        <w:right w:w="108" w:type="dxa"/>
+      </w:tblCellMar>
+    </w:tblPr>
+  </w:style>
+  <w:style w:type="numbering" w:default="1" w:styleId="NoList">
+    <w:name w:val="No List"/>
+    <w:uiPriority w:val="99"/>
+    <w:semiHidden/>
+    <w:unhideWhenUsed/>
+  </w:style>
+</w:styles>
+</file>
+
 <file path=word/theme/theme1.xml><?xml version="1.0" encoding="utf-8"?>
 <a:theme xmlns:a="http://schemas.openxmlformats.org/drawingml/2006/main" name="Office Theme">
   <a:themeElements>

</xml_diff>